<commit_message>
Cree carpeta con las imagenes del chibei
</commit_message>
<xml_diff>
--- a/Base-de-Datos/Fisica-1/GC_PREGUNTAS_FISICA_I_PARCIAL_1.docx
+++ b/Base-de-Datos/Fisica-1/GC_PREGUNTAS_FISICA_I_PARCIAL_1.docx
@@ -1,6 +1,6 @@
 
 <file path=word/document.xml><?xml version="1.0" encoding="utf-8"?>
-<w:document xmlns:wpc="http://schemas.microsoft.com/office/word/2010/wordprocessingCanvas" xmlns:mc="http://schemas.openxmlformats.org/markup-compatibility/2006" xmlns:o="urn:schemas-microsoft-com:office:office" xmlns:r="http://schemas.openxmlformats.org/officeDocument/2006/relationships" xmlns:m="http://schemas.openxmlformats.org/officeDocument/2006/math" xmlns:v="urn:schemas-microsoft-com:vml" xmlns:wp14="http://schemas.microsoft.com/office/word/2010/wordprocessingDrawing" xmlns:wp="http://schemas.openxmlformats.org/drawingml/2006/wordprocessingDrawing" xmlns:w10="urn:schemas-microsoft-com:office:word" xmlns:w="http://schemas.openxmlformats.org/wordprocessingml/2006/main" xmlns:w14="http://schemas.microsoft.com/office/word/2010/wordml" xmlns:w15="http://schemas.microsoft.com/office/word/2012/wordml" xmlns:wpg="http://schemas.microsoft.com/office/word/2010/wordprocessingGroup" xmlns:wpi="http://schemas.microsoft.com/office/word/2010/wordprocessingInk" xmlns:wne="http://schemas.microsoft.com/office/word/2006/wordml" xmlns:wps="http://schemas.microsoft.com/office/word/2010/wordprocessingShape" mc:Ignorable="w14 w15 wp14">
+<w:document xmlns:wpc="http://schemas.microsoft.com/office/word/2010/wordprocessingCanvas" xmlns:cx="http://schemas.microsoft.com/office/drawing/2014/chartex" xmlns:cx1="http://schemas.microsoft.com/office/drawing/2015/9/8/chartex" xmlns:cx2="http://schemas.microsoft.com/office/drawing/2015/10/21/chartex" xmlns:cx3="http://schemas.microsoft.com/office/drawing/2016/5/9/chartex" xmlns:cx4="http://schemas.microsoft.com/office/drawing/2016/5/10/chartex" xmlns:cx5="http://schemas.microsoft.com/office/drawing/2016/5/11/chartex" xmlns:cx6="http://schemas.microsoft.com/office/drawing/2016/5/12/chartex" xmlns:cx7="http://schemas.microsoft.com/office/drawing/2016/5/13/chartex" xmlns:cx8="http://schemas.microsoft.com/office/drawing/2016/5/14/chartex" xmlns:mc="http://schemas.openxmlformats.org/markup-compatibility/2006" xmlns:aink="http://schemas.microsoft.com/office/drawing/2016/ink" xmlns:am3d="http://schemas.microsoft.com/office/drawing/2017/model3d" xmlns:o="urn:schemas-microsoft-com:office:office" xmlns:r="http://schemas.openxmlformats.org/officeDocument/2006/relationships" xmlns:m="http://schemas.openxmlformats.org/officeDocument/2006/math" xmlns:v="urn:schemas-microsoft-com:vml" xmlns:wp14="http://schemas.microsoft.com/office/word/2010/wordprocessingDrawing" xmlns:wp="http://schemas.openxmlformats.org/drawingml/2006/wordprocessingDrawing" xmlns:w10="urn:schemas-microsoft-com:office:word" xmlns:w="http://schemas.openxmlformats.org/wordprocessingml/2006/main" xmlns:w14="http://schemas.microsoft.com/office/word/2010/wordml" xmlns:w15="http://schemas.microsoft.com/office/word/2012/wordml" xmlns:w16cid="http://schemas.microsoft.com/office/word/2016/wordml/cid" xmlns:w16se="http://schemas.microsoft.com/office/word/2015/wordml/symex" xmlns:wpg="http://schemas.microsoft.com/office/word/2010/wordprocessingGroup" xmlns:wpi="http://schemas.microsoft.com/office/word/2010/wordprocessingInk" xmlns:wne="http://schemas.microsoft.com/office/word/2006/wordml" xmlns:wps="http://schemas.microsoft.com/office/word/2010/wordprocessingShape" mc:Ignorable="w14 w15 w16se w16cid wp14">
   <w:body>
     <w:p>
       <w:pPr>
@@ -483,7 +483,7 @@
               </wp:anchor>
             </w:drawing>
           </mc:Choice>
-          <mc:Fallback xmlns:cx="http://schemas.microsoft.com/office/drawing/2014/chartex" xmlns:cx1="http://schemas.microsoft.com/office/drawing/2015/9/8/chartex" xmlns:cx2="http://schemas.microsoft.com/office/drawing/2015/10/21/chartex" xmlns:cx3="http://schemas.microsoft.com/office/drawing/2016/5/9/chartex" xmlns:cx4="http://schemas.microsoft.com/office/drawing/2016/5/10/chartex" xmlns:cx5="http://schemas.microsoft.com/office/drawing/2016/5/11/chartex" xmlns:cx6="http://schemas.microsoft.com/office/drawing/2016/5/12/chartex" xmlns:cx7="http://schemas.microsoft.com/office/drawing/2016/5/13/chartex" xmlns:cx8="http://schemas.microsoft.com/office/drawing/2016/5/14/chartex" xmlns:aink="http://schemas.microsoft.com/office/drawing/2016/ink" xmlns:am3d="http://schemas.microsoft.com/office/drawing/2017/model3d" xmlns:w16cid="http://schemas.microsoft.com/office/word/2016/wordml/cid" xmlns:w16se="http://schemas.microsoft.com/office/word/2015/wordml/symex">
+          <mc:Fallback>
             <w:pict>
               <v:shapetype w14:anchorId="246DB735" id="_x0000_t32" coordsize="21600,21600" o:spt="32" o:oned="t" path="m,l21600,21600e" filled="f">
                 <v:path arrowok="t" fillok="f" o:connecttype="none"/>
@@ -557,7 +557,7 @@
               </wp:anchor>
             </w:drawing>
           </mc:Choice>
-          <mc:Fallback xmlns:cx="http://schemas.microsoft.com/office/drawing/2014/chartex" xmlns:cx1="http://schemas.microsoft.com/office/drawing/2015/9/8/chartex" xmlns:cx2="http://schemas.microsoft.com/office/drawing/2015/10/21/chartex" xmlns:cx3="http://schemas.microsoft.com/office/drawing/2016/5/9/chartex" xmlns:cx4="http://schemas.microsoft.com/office/drawing/2016/5/10/chartex" xmlns:cx5="http://schemas.microsoft.com/office/drawing/2016/5/11/chartex" xmlns:cx6="http://schemas.microsoft.com/office/drawing/2016/5/12/chartex" xmlns:cx7="http://schemas.microsoft.com/office/drawing/2016/5/13/chartex" xmlns:cx8="http://schemas.microsoft.com/office/drawing/2016/5/14/chartex" xmlns:aink="http://schemas.microsoft.com/office/drawing/2016/ink" xmlns:am3d="http://schemas.microsoft.com/office/drawing/2017/model3d" xmlns:w16cid="http://schemas.microsoft.com/office/word/2016/wordml/cid" xmlns:w16se="http://schemas.microsoft.com/office/word/2015/wordml/symex">
+          <mc:Fallback>
             <w:pict>
               <v:shape w14:anchorId="445703EE" id="Conector recto de flecha 4" o:spid="_x0000_s1026" type="#_x0000_t32" style="position:absolute;margin-left:243.75pt;margin-top:15.2pt;width:12.75pt;height:0;z-index:251661312;visibility:visible;mso-wrap-style:square;mso-wrap-distance-left:9pt;mso-wrap-distance-top:0;mso-wrap-distance-right:9pt;mso-wrap-distance-bottom:0;mso-position-horizontal:absolute;mso-position-horizontal-relative:text;mso-position-vertical:absolute;mso-position-vertical-relative:text" o:gfxdata="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" strokecolor="#4472c4 [3204]" strokeweight=".5pt">
                 <v:stroke endarrow="block" joinstyle="miter"/>
@@ -667,7 +667,7 @@
               </wp:anchor>
             </w:drawing>
           </mc:Choice>
-          <mc:Fallback xmlns:cx="http://schemas.microsoft.com/office/drawing/2014/chartex" xmlns:cx1="http://schemas.microsoft.com/office/drawing/2015/9/8/chartex" xmlns:cx2="http://schemas.microsoft.com/office/drawing/2015/10/21/chartex" xmlns:cx3="http://schemas.microsoft.com/office/drawing/2016/5/9/chartex" xmlns:cx4="http://schemas.microsoft.com/office/drawing/2016/5/10/chartex" xmlns:cx5="http://schemas.microsoft.com/office/drawing/2016/5/11/chartex" xmlns:cx6="http://schemas.microsoft.com/office/drawing/2016/5/12/chartex" xmlns:cx7="http://schemas.microsoft.com/office/drawing/2016/5/13/chartex" xmlns:cx8="http://schemas.microsoft.com/office/drawing/2016/5/14/chartex" xmlns:aink="http://schemas.microsoft.com/office/drawing/2016/ink" xmlns:am3d="http://schemas.microsoft.com/office/drawing/2017/model3d" xmlns:w16cid="http://schemas.microsoft.com/office/word/2016/wordml/cid" xmlns:w16se="http://schemas.microsoft.com/office/word/2015/wordml/symex">
+          <mc:Fallback>
             <w:pict>
               <v:shape w14:anchorId="43029EC8" id="Conector recto de flecha 5" o:spid="_x0000_s1026" type="#_x0000_t32" style="position:absolute;margin-left:279pt;margin-top:1.5pt;width:12.75pt;height:0;z-index:251663360;visibility:visible;mso-wrap-style:square;mso-wrap-distance-left:9pt;mso-wrap-distance-top:0;mso-wrap-distance-right:9pt;mso-wrap-distance-bottom:0;mso-position-horizontal:absolute;mso-position-horizontal-relative:text;mso-position-vertical:absolute;mso-position-vertical-relative:text" o:gfxdata="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" strokecolor="#4472c4 [3204]" strokeweight=".5pt">
                 <v:stroke endarrow="block" joinstyle="miter"/>
@@ -1003,7 +1003,7 @@
               </wp:anchor>
             </w:drawing>
           </mc:Choice>
-          <mc:Fallback xmlns:cx="http://schemas.microsoft.com/office/drawing/2014/chartex" xmlns:cx1="http://schemas.microsoft.com/office/drawing/2015/9/8/chartex" xmlns:cx2="http://schemas.microsoft.com/office/drawing/2015/10/21/chartex" xmlns:cx3="http://schemas.microsoft.com/office/drawing/2016/5/9/chartex" xmlns:cx4="http://schemas.microsoft.com/office/drawing/2016/5/10/chartex" xmlns:cx5="http://schemas.microsoft.com/office/drawing/2016/5/11/chartex" xmlns:cx6="http://schemas.microsoft.com/office/drawing/2016/5/12/chartex" xmlns:cx7="http://schemas.microsoft.com/office/drawing/2016/5/13/chartex" xmlns:cx8="http://schemas.microsoft.com/office/drawing/2016/5/14/chartex" xmlns:aink="http://schemas.microsoft.com/office/drawing/2016/ink" xmlns:am3d="http://schemas.microsoft.com/office/drawing/2017/model3d" xmlns:w16cid="http://schemas.microsoft.com/office/word/2016/wordml/cid" xmlns:w16se="http://schemas.microsoft.com/office/word/2015/wordml/symex">
+          <mc:Fallback>
             <w:pict>
               <v:shape w14:anchorId="171E642B" id="Conector recto de flecha 1" o:spid="_x0000_s1026" type="#_x0000_t32" style="position:absolute;margin-left:223.5pt;margin-top:14pt;width:12.75pt;height:0;z-index:251665408;visibility:visible;mso-wrap-style:square;mso-width-percent:0;mso-height-percent:0;mso-wrap-distance-left:9pt;mso-wrap-distance-top:0;mso-wrap-distance-right:9pt;mso-wrap-distance-bottom:0;mso-position-horizontal:absolute;mso-position-horizontal-relative:text;mso-position-vertical:absolute;mso-position-vertical-relative:text;mso-width-percent:0;mso-height-percent:0;mso-width-relative:margin;mso-height-relative:margin" o:gfxdata="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" strokecolor="#4472c4 [3204]" strokeweight=".5pt">
                 <v:stroke endarrow="block" joinstyle="miter"/>
@@ -1101,7 +1101,7 @@
               </wp:anchor>
             </w:drawing>
           </mc:Choice>
-          <mc:Fallback xmlns:cx="http://schemas.microsoft.com/office/drawing/2014/chartex" xmlns:cx1="http://schemas.microsoft.com/office/drawing/2015/9/8/chartex" xmlns:cx2="http://schemas.microsoft.com/office/drawing/2015/10/21/chartex" xmlns:cx3="http://schemas.microsoft.com/office/drawing/2016/5/9/chartex" xmlns:cx4="http://schemas.microsoft.com/office/drawing/2016/5/10/chartex" xmlns:cx5="http://schemas.microsoft.com/office/drawing/2016/5/11/chartex" xmlns:cx6="http://schemas.microsoft.com/office/drawing/2016/5/12/chartex" xmlns:cx7="http://schemas.microsoft.com/office/drawing/2016/5/13/chartex" xmlns:cx8="http://schemas.microsoft.com/office/drawing/2016/5/14/chartex" xmlns:aink="http://schemas.microsoft.com/office/drawing/2016/ink" xmlns:am3d="http://schemas.microsoft.com/office/drawing/2017/model3d" xmlns:w16cid="http://schemas.microsoft.com/office/word/2016/wordml/cid" xmlns:w16se="http://schemas.microsoft.com/office/word/2015/wordml/symex">
+          <mc:Fallback>
             <w:pict>
               <v:shape w14:anchorId="62E373B9" id="Conector recto de flecha 2" o:spid="_x0000_s1026" type="#_x0000_t32" style="position:absolute;margin-left:129.75pt;margin-top:22.6pt;width:12.75pt;height:0;z-index:251667456;visibility:visible;mso-wrap-style:square;mso-width-percent:0;mso-height-percent:0;mso-wrap-distance-left:9pt;mso-wrap-distance-top:0;mso-wrap-distance-right:9pt;mso-wrap-distance-bottom:0;mso-position-horizontal:absolute;mso-position-horizontal-relative:text;mso-position-vertical:absolute;mso-position-vertical-relative:text;mso-width-percent:0;mso-height-percent:0;mso-width-relative:margin;mso-height-relative:margin" o:gfxdata="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" strokecolor="#4472c4 [3204]" strokeweight=".5pt">
                 <v:stroke endarrow="block" joinstyle="miter"/>
@@ -1285,7 +1285,7 @@
               </wp:anchor>
             </w:drawing>
           </mc:Choice>
-          <mc:Fallback xmlns:cx="http://schemas.microsoft.com/office/drawing/2014/chartex" xmlns:cx1="http://schemas.microsoft.com/office/drawing/2015/9/8/chartex" xmlns:cx2="http://schemas.microsoft.com/office/drawing/2015/10/21/chartex" xmlns:cx3="http://schemas.microsoft.com/office/drawing/2016/5/9/chartex" xmlns:cx4="http://schemas.microsoft.com/office/drawing/2016/5/10/chartex" xmlns:cx5="http://schemas.microsoft.com/office/drawing/2016/5/11/chartex" xmlns:cx6="http://schemas.microsoft.com/office/drawing/2016/5/12/chartex" xmlns:cx7="http://schemas.microsoft.com/office/drawing/2016/5/13/chartex" xmlns:cx8="http://schemas.microsoft.com/office/drawing/2016/5/14/chartex" xmlns:aink="http://schemas.microsoft.com/office/drawing/2016/ink" xmlns:am3d="http://schemas.microsoft.com/office/drawing/2017/model3d" xmlns:w16cid="http://schemas.microsoft.com/office/word/2016/wordml/cid" xmlns:w16se="http://schemas.microsoft.com/office/word/2015/wordml/symex">
+          <mc:Fallback>
             <w:pict>
               <v:shape w14:anchorId="1403E8D9" id="Conector recto de flecha 8" o:spid="_x0000_s1026" type="#_x0000_t32" style="position:absolute;margin-left:320.25pt;margin-top:20.05pt;width:12.75pt;height:0;z-index:251673600;visibility:visible;mso-wrap-style:square;mso-width-percent:0;mso-height-percent:0;mso-wrap-distance-left:9pt;mso-wrap-distance-top:0;mso-wrap-distance-right:9pt;mso-wrap-distance-bottom:0;mso-position-horizontal:absolute;mso-position-horizontal-relative:text;mso-position-vertical:absolute;mso-position-vertical-relative:text;mso-width-percent:0;mso-height-percent:0;mso-width-relative:margin;mso-height-relative:margin" o:gfxdata="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" strokecolor="#4472c4 [3204]" strokeweight=".5pt">
                 <v:stroke endarrow="block" joinstyle="miter"/>
@@ -1361,7 +1361,7 @@
               </wp:anchor>
             </w:drawing>
           </mc:Choice>
-          <mc:Fallback xmlns:cx="http://schemas.microsoft.com/office/drawing/2014/chartex" xmlns:cx1="http://schemas.microsoft.com/office/drawing/2015/9/8/chartex" xmlns:cx2="http://schemas.microsoft.com/office/drawing/2015/10/21/chartex" xmlns:cx3="http://schemas.microsoft.com/office/drawing/2016/5/9/chartex" xmlns:cx4="http://schemas.microsoft.com/office/drawing/2016/5/10/chartex" xmlns:cx5="http://schemas.microsoft.com/office/drawing/2016/5/11/chartex" xmlns:cx6="http://schemas.microsoft.com/office/drawing/2016/5/12/chartex" xmlns:cx7="http://schemas.microsoft.com/office/drawing/2016/5/13/chartex" xmlns:cx8="http://schemas.microsoft.com/office/drawing/2016/5/14/chartex" xmlns:aink="http://schemas.microsoft.com/office/drawing/2016/ink" xmlns:am3d="http://schemas.microsoft.com/office/drawing/2017/model3d" xmlns:w16cid="http://schemas.microsoft.com/office/word/2016/wordml/cid" xmlns:w16se="http://schemas.microsoft.com/office/word/2015/wordml/symex">
+          <mc:Fallback>
             <w:pict>
               <v:shape w14:anchorId="391C997C" id="Conector recto de flecha 7" o:spid="_x0000_s1026" type="#_x0000_t32" style="position:absolute;margin-left:236.25pt;margin-top:17.05pt;width:12.75pt;height:0;z-index:251671552;visibility:visible;mso-wrap-style:square;mso-width-percent:0;mso-height-percent:0;mso-wrap-distance-left:9pt;mso-wrap-distance-top:0;mso-wrap-distance-right:9pt;mso-wrap-distance-bottom:0;mso-position-horizontal:absolute;mso-position-horizontal-relative:text;mso-position-vertical:absolute;mso-position-vertical-relative:text;mso-width-percent:0;mso-height-percent:0;mso-width-relative:margin;mso-height-relative:margin" o:gfxdata="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" strokecolor="#4472c4 [3204]" strokeweight=".5pt">
                 <v:stroke endarrow="block" joinstyle="miter"/>
@@ -1437,7 +1437,7 @@
               </wp:anchor>
             </w:drawing>
           </mc:Choice>
-          <mc:Fallback xmlns:cx="http://schemas.microsoft.com/office/drawing/2014/chartex" xmlns:cx1="http://schemas.microsoft.com/office/drawing/2015/9/8/chartex" xmlns:cx2="http://schemas.microsoft.com/office/drawing/2015/10/21/chartex" xmlns:cx3="http://schemas.microsoft.com/office/drawing/2016/5/9/chartex" xmlns:cx4="http://schemas.microsoft.com/office/drawing/2016/5/10/chartex" xmlns:cx5="http://schemas.microsoft.com/office/drawing/2016/5/11/chartex" xmlns:cx6="http://schemas.microsoft.com/office/drawing/2016/5/12/chartex" xmlns:cx7="http://schemas.microsoft.com/office/drawing/2016/5/13/chartex" xmlns:cx8="http://schemas.microsoft.com/office/drawing/2016/5/14/chartex" xmlns:aink="http://schemas.microsoft.com/office/drawing/2016/ink" xmlns:am3d="http://schemas.microsoft.com/office/drawing/2017/model3d" xmlns:w16cid="http://schemas.microsoft.com/office/word/2016/wordml/cid" xmlns:w16se="http://schemas.microsoft.com/office/word/2015/wordml/symex">
+          <mc:Fallback>
             <w:pict>
               <v:shape w14:anchorId="04852F40" id="Conector recto de flecha 6" o:spid="_x0000_s1026" type="#_x0000_t32" style="position:absolute;margin-left:147.75pt;margin-top:20.8pt;width:12.75pt;height:0;z-index:251669504;visibility:visible;mso-wrap-style:square;mso-width-percent:0;mso-height-percent:0;mso-wrap-distance-left:9pt;mso-wrap-distance-top:0;mso-wrap-distance-right:9pt;mso-wrap-distance-bottom:0;mso-position-horizontal:absolute;mso-position-horizontal-relative:text;mso-position-vertical:absolute;mso-position-vertical-relative:text;mso-width-percent:0;mso-height-percent:0;mso-width-relative:margin;mso-height-relative:margin" o:gfxdata="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" strokecolor="#4472c4 [3204]" strokeweight=".5pt">
                 <v:stroke endarrow="block" joinstyle="miter"/>
@@ -1535,7 +1535,7 @@
               </wp:anchor>
             </w:drawing>
           </mc:Choice>
-          <mc:Fallback xmlns:cx="http://schemas.microsoft.com/office/drawing/2014/chartex" xmlns:cx1="http://schemas.microsoft.com/office/drawing/2015/9/8/chartex" xmlns:cx2="http://schemas.microsoft.com/office/drawing/2015/10/21/chartex" xmlns:cx3="http://schemas.microsoft.com/office/drawing/2016/5/9/chartex" xmlns:cx4="http://schemas.microsoft.com/office/drawing/2016/5/10/chartex" xmlns:cx5="http://schemas.microsoft.com/office/drawing/2016/5/11/chartex" xmlns:cx6="http://schemas.microsoft.com/office/drawing/2016/5/12/chartex" xmlns:cx7="http://schemas.microsoft.com/office/drawing/2016/5/13/chartex" xmlns:cx8="http://schemas.microsoft.com/office/drawing/2016/5/14/chartex" xmlns:aink="http://schemas.microsoft.com/office/drawing/2016/ink" xmlns:am3d="http://schemas.microsoft.com/office/drawing/2017/model3d" xmlns:w16cid="http://schemas.microsoft.com/office/word/2016/wordml/cid" xmlns:w16se="http://schemas.microsoft.com/office/word/2015/wordml/symex">
+          <mc:Fallback>
             <w:pict>
               <v:shape w14:anchorId="1EFBC01C" id="Conector recto de flecha 13" o:spid="_x0000_s1026" type="#_x0000_t32" style="position:absolute;margin-left:228pt;margin-top:28.8pt;width:12.75pt;height:0;z-index:251683840;visibility:visible;mso-wrap-style:square;mso-width-percent:0;mso-height-percent:0;mso-wrap-distance-left:9pt;mso-wrap-distance-top:0;mso-wrap-distance-right:9pt;mso-wrap-distance-bottom:0;mso-position-horizontal:absolute;mso-position-horizontal-relative:text;mso-position-vertical:absolute;mso-position-vertical-relative:text;mso-width-percent:0;mso-height-percent:0;mso-width-relative:margin;mso-height-relative:margin" o:gfxdata="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" strokecolor="#4472c4 [3204]" strokeweight=".5pt">
                 <v:stroke endarrow="block" joinstyle="miter"/>
@@ -1651,7 +1651,7 @@
               </wp:anchor>
             </w:drawing>
           </mc:Choice>
-          <mc:Fallback xmlns:cx="http://schemas.microsoft.com/office/drawing/2014/chartex" xmlns:cx1="http://schemas.microsoft.com/office/drawing/2015/9/8/chartex" xmlns:cx2="http://schemas.microsoft.com/office/drawing/2015/10/21/chartex" xmlns:cx3="http://schemas.microsoft.com/office/drawing/2016/5/9/chartex" xmlns:cx4="http://schemas.microsoft.com/office/drawing/2016/5/10/chartex" xmlns:cx5="http://schemas.microsoft.com/office/drawing/2016/5/11/chartex" xmlns:cx6="http://schemas.microsoft.com/office/drawing/2016/5/12/chartex" xmlns:cx7="http://schemas.microsoft.com/office/drawing/2016/5/13/chartex" xmlns:cx8="http://schemas.microsoft.com/office/drawing/2016/5/14/chartex" xmlns:aink="http://schemas.microsoft.com/office/drawing/2016/ink" xmlns:am3d="http://schemas.microsoft.com/office/drawing/2017/model3d" xmlns:w16cid="http://schemas.microsoft.com/office/word/2016/wordml/cid" xmlns:w16se="http://schemas.microsoft.com/office/word/2015/wordml/symex">
+          <mc:Fallback>
             <w:pict>
               <v:shape w14:anchorId="3E929E77" id="Conector recto de flecha 16" o:spid="_x0000_s1026" type="#_x0000_t32" style="position:absolute;margin-left:226.5pt;margin-top:21.45pt;width:12.75pt;height:0;z-index:251689984;visibility:visible;mso-wrap-style:square;mso-width-percent:0;mso-height-percent:0;mso-wrap-distance-left:9pt;mso-wrap-distance-top:0;mso-wrap-distance-right:9pt;mso-wrap-distance-bottom:0;mso-position-horizontal:absolute;mso-position-horizontal-relative:text;mso-position-vertical:absolute;mso-position-vertical-relative:text;mso-width-percent:0;mso-height-percent:0;mso-width-relative:margin;mso-height-relative:margin" o:gfxdata="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" strokecolor="#4472c4 [3204]" strokeweight=".5pt">
                 <v:stroke endarrow="block" joinstyle="miter"/>
@@ -1727,7 +1727,7 @@
               </wp:anchor>
             </w:drawing>
           </mc:Choice>
-          <mc:Fallback xmlns:cx="http://schemas.microsoft.com/office/drawing/2014/chartex" xmlns:cx1="http://schemas.microsoft.com/office/drawing/2015/9/8/chartex" xmlns:cx2="http://schemas.microsoft.com/office/drawing/2015/10/21/chartex" xmlns:cx3="http://schemas.microsoft.com/office/drawing/2016/5/9/chartex" xmlns:cx4="http://schemas.microsoft.com/office/drawing/2016/5/10/chartex" xmlns:cx5="http://schemas.microsoft.com/office/drawing/2016/5/11/chartex" xmlns:cx6="http://schemas.microsoft.com/office/drawing/2016/5/12/chartex" xmlns:cx7="http://schemas.microsoft.com/office/drawing/2016/5/13/chartex" xmlns:cx8="http://schemas.microsoft.com/office/drawing/2016/5/14/chartex" xmlns:aink="http://schemas.microsoft.com/office/drawing/2016/ink" xmlns:am3d="http://schemas.microsoft.com/office/drawing/2017/model3d" xmlns:w16cid="http://schemas.microsoft.com/office/word/2016/wordml/cid" xmlns:w16se="http://schemas.microsoft.com/office/word/2015/wordml/symex">
+          <mc:Fallback>
             <w:pict>
               <v:shape w14:anchorId="3E793EFB" id="Conector recto de flecha 15" o:spid="_x0000_s1026" type="#_x0000_t32" style="position:absolute;margin-left:201.75pt;margin-top:22.2pt;width:12.75pt;height:0;z-index:251687936;visibility:visible;mso-wrap-style:square;mso-width-percent:0;mso-height-percent:0;mso-wrap-distance-left:9pt;mso-wrap-distance-top:0;mso-wrap-distance-right:9pt;mso-wrap-distance-bottom:0;mso-position-horizontal:absolute;mso-position-horizontal-relative:text;mso-position-vertical:absolute;mso-position-vertical-relative:text;mso-width-percent:0;mso-height-percent:0;mso-width-relative:margin;mso-height-relative:margin" o:gfxdata="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" strokecolor="#4472c4 [3204]" strokeweight=".5pt">
                 <v:stroke endarrow="block" joinstyle="miter"/>
@@ -1803,7 +1803,7 @@
               </wp:anchor>
             </w:drawing>
           </mc:Choice>
-          <mc:Fallback xmlns:cx="http://schemas.microsoft.com/office/drawing/2014/chartex" xmlns:cx1="http://schemas.microsoft.com/office/drawing/2015/9/8/chartex" xmlns:cx2="http://schemas.microsoft.com/office/drawing/2015/10/21/chartex" xmlns:cx3="http://schemas.microsoft.com/office/drawing/2016/5/9/chartex" xmlns:cx4="http://schemas.microsoft.com/office/drawing/2016/5/10/chartex" xmlns:cx5="http://schemas.microsoft.com/office/drawing/2016/5/11/chartex" xmlns:cx6="http://schemas.microsoft.com/office/drawing/2016/5/12/chartex" xmlns:cx7="http://schemas.microsoft.com/office/drawing/2016/5/13/chartex" xmlns:cx8="http://schemas.microsoft.com/office/drawing/2016/5/14/chartex" xmlns:aink="http://schemas.microsoft.com/office/drawing/2016/ink" xmlns:am3d="http://schemas.microsoft.com/office/drawing/2017/model3d" xmlns:w16cid="http://schemas.microsoft.com/office/word/2016/wordml/cid" xmlns:w16se="http://schemas.microsoft.com/office/word/2015/wordml/symex">
+          <mc:Fallback>
             <w:pict>
               <v:shape w14:anchorId="5EDF8CB9" id="Conector recto de flecha 14" o:spid="_x0000_s1026" type="#_x0000_t32" style="position:absolute;margin-left:246.75pt;margin-top:-.3pt;width:12.75pt;height:0;z-index:251685888;visibility:visible;mso-wrap-style:square;mso-width-percent:0;mso-height-percent:0;mso-wrap-distance-left:9pt;mso-wrap-distance-top:0;mso-wrap-distance-right:9pt;mso-wrap-distance-bottom:0;mso-position-horizontal:absolute;mso-position-horizontal-relative:text;mso-position-vertical:absolute;mso-position-vertical-relative:text;mso-width-percent:0;mso-height-percent:0;mso-width-relative:margin;mso-height-relative:margin" o:gfxdata="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" strokecolor="#4472c4 [3204]" strokeweight=".5pt">
                 <v:stroke endarrow="block" joinstyle="miter"/>
@@ -1879,7 +1879,7 @@
               </wp:anchor>
             </w:drawing>
           </mc:Choice>
-          <mc:Fallback xmlns:cx="http://schemas.microsoft.com/office/drawing/2014/chartex" xmlns:cx1="http://schemas.microsoft.com/office/drawing/2015/9/8/chartex" xmlns:cx2="http://schemas.microsoft.com/office/drawing/2015/10/21/chartex" xmlns:cx3="http://schemas.microsoft.com/office/drawing/2016/5/9/chartex" xmlns:cx4="http://schemas.microsoft.com/office/drawing/2016/5/10/chartex" xmlns:cx5="http://schemas.microsoft.com/office/drawing/2016/5/11/chartex" xmlns:cx6="http://schemas.microsoft.com/office/drawing/2016/5/12/chartex" xmlns:cx7="http://schemas.microsoft.com/office/drawing/2016/5/13/chartex" xmlns:cx8="http://schemas.microsoft.com/office/drawing/2016/5/14/chartex" xmlns:aink="http://schemas.microsoft.com/office/drawing/2016/ink" xmlns:am3d="http://schemas.microsoft.com/office/drawing/2017/model3d" xmlns:w16cid="http://schemas.microsoft.com/office/word/2016/wordml/cid" xmlns:w16se="http://schemas.microsoft.com/office/word/2015/wordml/symex">
+          <mc:Fallback>
             <w:pict>
               <v:shape w14:anchorId="7D735884" id="Conector recto de flecha 12" o:spid="_x0000_s1026" type="#_x0000_t32" style="position:absolute;margin-left:206.25pt;margin-top:-.3pt;width:12.75pt;height:0;z-index:251681792;visibility:visible;mso-wrap-style:square;mso-width-percent:0;mso-height-percent:0;mso-wrap-distance-left:9pt;mso-wrap-distance-top:0;mso-wrap-distance-right:9pt;mso-wrap-distance-bottom:0;mso-position-horizontal:absolute;mso-position-horizontal-relative:text;mso-position-vertical:absolute;mso-position-vertical-relative:text;mso-width-percent:0;mso-height-percent:0;mso-width-relative:margin;mso-height-relative:margin" o:gfxdata="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" strokecolor="#4472c4 [3204]" strokeweight=".5pt">
                 <v:stroke endarrow="block" joinstyle="miter"/>
@@ -1955,7 +1955,7 @@
               </wp:anchor>
             </w:drawing>
           </mc:Choice>
-          <mc:Fallback xmlns:cx="http://schemas.microsoft.com/office/drawing/2014/chartex" xmlns:cx1="http://schemas.microsoft.com/office/drawing/2015/9/8/chartex" xmlns:cx2="http://schemas.microsoft.com/office/drawing/2015/10/21/chartex" xmlns:cx3="http://schemas.microsoft.com/office/drawing/2016/5/9/chartex" xmlns:cx4="http://schemas.microsoft.com/office/drawing/2016/5/10/chartex" xmlns:cx5="http://schemas.microsoft.com/office/drawing/2016/5/11/chartex" xmlns:cx6="http://schemas.microsoft.com/office/drawing/2016/5/12/chartex" xmlns:cx7="http://schemas.microsoft.com/office/drawing/2016/5/13/chartex" xmlns:cx8="http://schemas.microsoft.com/office/drawing/2016/5/14/chartex" xmlns:aink="http://schemas.microsoft.com/office/drawing/2016/ink" xmlns:am3d="http://schemas.microsoft.com/office/drawing/2017/model3d" xmlns:w16cid="http://schemas.microsoft.com/office/word/2016/wordml/cid" xmlns:w16se="http://schemas.microsoft.com/office/word/2015/wordml/symex">
+          <mc:Fallback>
             <w:pict>
               <v:shape w14:anchorId="5339B5C1" id="Conector recto de flecha 11" o:spid="_x0000_s1026" type="#_x0000_t32" style="position:absolute;margin-left:168pt;margin-top:-.3pt;width:12.75pt;height:0;z-index:251679744;visibility:visible;mso-wrap-style:square;mso-width-percent:0;mso-height-percent:0;mso-wrap-distance-left:9pt;mso-wrap-distance-top:0;mso-wrap-distance-right:9pt;mso-wrap-distance-bottom:0;mso-position-horizontal:absolute;mso-position-horizontal-relative:text;mso-position-vertical:absolute;mso-position-vertical-relative:text;mso-width-percent:0;mso-height-percent:0;mso-width-relative:margin;mso-height-relative:margin" o:gfxdata="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" strokecolor="#4472c4 [3204]" strokeweight=".5pt">
                 <v:stroke endarrow="block" joinstyle="miter"/>
@@ -2031,7 +2031,7 @@
               </wp:anchor>
             </w:drawing>
           </mc:Choice>
-          <mc:Fallback xmlns:cx="http://schemas.microsoft.com/office/drawing/2014/chartex" xmlns:cx1="http://schemas.microsoft.com/office/drawing/2015/9/8/chartex" xmlns:cx2="http://schemas.microsoft.com/office/drawing/2015/10/21/chartex" xmlns:cx3="http://schemas.microsoft.com/office/drawing/2016/5/9/chartex" xmlns:cx4="http://schemas.microsoft.com/office/drawing/2016/5/10/chartex" xmlns:cx5="http://schemas.microsoft.com/office/drawing/2016/5/11/chartex" xmlns:cx6="http://schemas.microsoft.com/office/drawing/2016/5/12/chartex" xmlns:cx7="http://schemas.microsoft.com/office/drawing/2016/5/13/chartex" xmlns:cx8="http://schemas.microsoft.com/office/drawing/2016/5/14/chartex" xmlns:aink="http://schemas.microsoft.com/office/drawing/2016/ink" xmlns:am3d="http://schemas.microsoft.com/office/drawing/2017/model3d" xmlns:w16cid="http://schemas.microsoft.com/office/word/2016/wordml/cid" xmlns:w16se="http://schemas.microsoft.com/office/word/2015/wordml/symex">
+          <mc:Fallback>
             <w:pict>
               <v:shape w14:anchorId="09567216" id="Conector recto de flecha 10" o:spid="_x0000_s1026" type="#_x0000_t32" style="position:absolute;margin-left:149.25pt;margin-top:-.3pt;width:12.75pt;height:0;z-index:251677696;visibility:visible;mso-wrap-style:square;mso-width-percent:0;mso-height-percent:0;mso-wrap-distance-left:9pt;mso-wrap-distance-top:0;mso-wrap-distance-right:9pt;mso-wrap-distance-bottom:0;mso-position-horizontal:absolute;mso-position-horizontal-relative:text;mso-position-vertical:absolute;mso-position-vertical-relative:text;mso-width-percent:0;mso-height-percent:0;mso-width-relative:margin;mso-height-relative:margin" o:gfxdata="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" strokecolor="#4472c4 [3204]" strokeweight=".5pt">
                 <v:stroke endarrow="block" joinstyle="miter"/>
@@ -2107,7 +2107,7 @@
               </wp:anchor>
             </w:drawing>
           </mc:Choice>
-          <mc:Fallback xmlns:cx="http://schemas.microsoft.com/office/drawing/2014/chartex" xmlns:cx1="http://schemas.microsoft.com/office/drawing/2015/9/8/chartex" xmlns:cx2="http://schemas.microsoft.com/office/drawing/2015/10/21/chartex" xmlns:cx3="http://schemas.microsoft.com/office/drawing/2016/5/9/chartex" xmlns:cx4="http://schemas.microsoft.com/office/drawing/2016/5/10/chartex" xmlns:cx5="http://schemas.microsoft.com/office/drawing/2016/5/11/chartex" xmlns:cx6="http://schemas.microsoft.com/office/drawing/2016/5/12/chartex" xmlns:cx7="http://schemas.microsoft.com/office/drawing/2016/5/13/chartex" xmlns:cx8="http://schemas.microsoft.com/office/drawing/2016/5/14/chartex" xmlns:aink="http://schemas.microsoft.com/office/drawing/2016/ink" xmlns:am3d="http://schemas.microsoft.com/office/drawing/2017/model3d" xmlns:w16cid="http://schemas.microsoft.com/office/word/2016/wordml/cid" xmlns:w16se="http://schemas.microsoft.com/office/word/2015/wordml/symex">
+          <mc:Fallback>
             <w:pict>
               <v:shape w14:anchorId="274F93DD" id="Conector recto de flecha 9" o:spid="_x0000_s1026" type="#_x0000_t32" style="position:absolute;margin-left:126.75pt;margin-top:1.2pt;width:12.75pt;height:0;z-index:251675648;visibility:visible;mso-wrap-style:square;mso-width-percent:0;mso-height-percent:0;mso-wrap-distance-left:9pt;mso-wrap-distance-top:0;mso-wrap-distance-right:9pt;mso-wrap-distance-bottom:0;mso-position-horizontal:absolute;mso-position-horizontal-relative:text;mso-position-vertical:absolute;mso-position-vertical-relative:text;mso-width-percent:0;mso-height-percent:0;mso-width-relative:margin;mso-height-relative:margin" o:gfxdata="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" strokecolor="#4472c4 [3204]" strokeweight=".5pt">
                 <v:stroke endarrow="block" joinstyle="miter"/>
@@ -2376,23 +2376,13 @@
           <w:szCs w:val="24"/>
         </w:rPr>
       </w:pPr>
-      <w:proofErr w:type="gramStart"/>
-      <w:r>
-        <w:rPr>
-          <w:rFonts w:ascii="Franklin Gothic Medium" w:eastAsiaTheme="minorEastAsia" w:hAnsi="Franklin Gothic Medium" w:cs="Arial"/>
-          <w:sz w:val="24"/>
-          <w:szCs w:val="24"/>
-        </w:rPr>
-        <w:t>y</w:t>
-      </w:r>
-      <w:proofErr w:type="gramEnd"/>
-      <w:r>
-        <w:rPr>
-          <w:rFonts w:ascii="Franklin Gothic Medium" w:eastAsiaTheme="minorEastAsia" w:hAnsi="Franklin Gothic Medium" w:cs="Arial"/>
-          <w:sz w:val="24"/>
-          <w:szCs w:val="24"/>
-        </w:rPr>
-        <w:t xml:space="preserve"> </w:t>
+      <w:r>
+        <w:rPr>
+          <w:rFonts w:ascii="Franklin Gothic Medium" w:eastAsiaTheme="minorEastAsia" w:hAnsi="Franklin Gothic Medium" w:cs="Arial"/>
+          <w:sz w:val="24"/>
+          <w:szCs w:val="24"/>
+        </w:rPr>
+        <w:t xml:space="preserve">y </w:t>
       </w:r>
       <m:oMath>
         <m:r>
@@ -2586,6 +2576,96 @@
     </w:p>
     <w:p>
       <w:pPr>
+        <w:rPr>
+          <w:rFonts w:ascii="Franklin Gothic Medium" w:eastAsiaTheme="minorEastAsia" w:hAnsi="Franklin Gothic Medium" w:cs="Arial"/>
+          <w:sz w:val="24"/>
+          <w:szCs w:val="24"/>
+        </w:rPr>
+      </w:pPr>
+    </w:p>
+    <w:p>
+      <w:pPr>
+        <w:rPr>
+          <w:rFonts w:ascii="Franklin Gothic Medium" w:eastAsiaTheme="minorEastAsia" w:hAnsi="Franklin Gothic Medium" w:cs="Arial"/>
+          <w:sz w:val="24"/>
+          <w:szCs w:val="24"/>
+        </w:rPr>
+      </w:pPr>
+    </w:p>
+    <w:p>
+      <w:pPr>
+        <w:rPr>
+          <w:rFonts w:ascii="Franklin Gothic Medium" w:eastAsiaTheme="minorEastAsia" w:hAnsi="Franklin Gothic Medium" w:cs="Arial"/>
+          <w:sz w:val="24"/>
+          <w:szCs w:val="24"/>
+        </w:rPr>
+      </w:pPr>
+    </w:p>
+    <w:p>
+      <w:pPr>
+        <w:rPr>
+          <w:rFonts w:ascii="Franklin Gothic Medium" w:eastAsiaTheme="minorEastAsia" w:hAnsi="Franklin Gothic Medium" w:cs="Arial"/>
+          <w:sz w:val="24"/>
+          <w:szCs w:val="24"/>
+        </w:rPr>
+      </w:pPr>
+    </w:p>
+    <w:p>
+      <w:pPr>
+        <w:rPr>
+          <w:rFonts w:ascii="Franklin Gothic Medium" w:eastAsiaTheme="minorEastAsia" w:hAnsi="Franklin Gothic Medium" w:cs="Arial"/>
+          <w:sz w:val="24"/>
+          <w:szCs w:val="24"/>
+        </w:rPr>
+      </w:pPr>
+    </w:p>
+    <w:p>
+      <w:pPr>
+        <w:rPr>
+          <w:rFonts w:ascii="Franklin Gothic Medium" w:eastAsiaTheme="minorEastAsia" w:hAnsi="Franklin Gothic Medium" w:cs="Arial"/>
+          <w:sz w:val="24"/>
+          <w:szCs w:val="24"/>
+        </w:rPr>
+      </w:pPr>
+    </w:p>
+    <w:p>
+      <w:pPr>
+        <w:rPr>
+          <w:rFonts w:ascii="Franklin Gothic Medium" w:eastAsiaTheme="minorEastAsia" w:hAnsi="Franklin Gothic Medium" w:cs="Arial"/>
+          <w:sz w:val="24"/>
+          <w:szCs w:val="24"/>
+        </w:rPr>
+      </w:pPr>
+    </w:p>
+    <w:p>
+      <w:pPr>
+        <w:rPr>
+          <w:rFonts w:ascii="Franklin Gothic Medium" w:eastAsiaTheme="minorEastAsia" w:hAnsi="Franklin Gothic Medium" w:cs="Arial"/>
+          <w:sz w:val="24"/>
+          <w:szCs w:val="24"/>
+        </w:rPr>
+      </w:pPr>
+    </w:p>
+    <w:p>
+      <w:pPr>
+        <w:rPr>
+          <w:rFonts w:ascii="Franklin Gothic Medium" w:eastAsiaTheme="minorEastAsia" w:hAnsi="Franklin Gothic Medium" w:cs="Arial"/>
+          <w:sz w:val="24"/>
+          <w:szCs w:val="24"/>
+        </w:rPr>
+      </w:pPr>
+    </w:p>
+    <w:p>
+      <w:pPr>
+        <w:rPr>
+          <w:rFonts w:ascii="Franklin Gothic Medium" w:eastAsiaTheme="minorEastAsia" w:hAnsi="Franklin Gothic Medium" w:cs="Arial"/>
+          <w:sz w:val="24"/>
+          <w:szCs w:val="24"/>
+        </w:rPr>
+      </w:pPr>
+    </w:p>
+    <w:p>
+      <w:pPr>
         <w:pStyle w:val="Prrafodelista"/>
         <w:numPr>
           <w:ilvl w:val="0"/>
@@ -2603,7 +2683,6 @@
           <w:sz w:val="24"/>
           <w:szCs w:val="24"/>
         </w:rPr>
-        <w:lastRenderedPageBreak/>
         <w:t xml:space="preserve">Para los vectores de la figura, obtenga la magnitud y la dirección de </w:t>
       </w:r>
       <w:r>
@@ -2680,6 +2759,15 @@
     </w:p>
     <w:p>
       <w:pPr>
+        <w:rPr>
+          <w:rFonts w:ascii="Franklin Gothic Medium" w:eastAsiaTheme="minorEastAsia" w:hAnsi="Franklin Gothic Medium" w:cs="Arial"/>
+          <w:sz w:val="24"/>
+          <w:szCs w:val="24"/>
+        </w:rPr>
+      </w:pPr>
+    </w:p>
+    <w:p>
+      <w:pPr>
         <w:pStyle w:val="Prrafodelista"/>
         <w:numPr>
           <w:ilvl w:val="0"/>
@@ -2699,6 +2787,7 @@
         </w:rPr>
         <w:t xml:space="preserve">Para los vectores </w:t>
       </w:r>
+      <w:proofErr w:type="gramStart"/>
       <w:r>
         <w:rPr>
           <w:rFonts w:ascii="Franklin Gothic Medium" w:eastAsiaTheme="minorEastAsia" w:hAnsi="Franklin Gothic Medium" w:cs="Arial"/>
@@ -2706,7 +2795,17 @@
           <w:sz w:val="24"/>
           <w:szCs w:val="24"/>
         </w:rPr>
-        <w:t xml:space="preserve">A,B, C </w:t>
+        <w:t>A,B</w:t>
+      </w:r>
+      <w:proofErr w:type="gramEnd"/>
+      <w:r>
+        <w:rPr>
+          <w:rFonts w:ascii="Franklin Gothic Medium" w:eastAsiaTheme="minorEastAsia" w:hAnsi="Franklin Gothic Medium" w:cs="Arial"/>
+          <w:b/>
+          <w:sz w:val="24"/>
+          <w:szCs w:val="24"/>
+        </w:rPr>
+        <w:t xml:space="preserve">, C </w:t>
       </w:r>
       <w:r>
         <w:rPr>
@@ -2938,25 +3037,25 @@
           <w:sz w:val="24"/>
           <w:szCs w:val="24"/>
         </w:rPr>
-        <w:t xml:space="preserve"> unidades, respectivamente, mientras que sus direcciones son 320° y  85° medidas en sentido </w:t>
-      </w:r>
-      <w:proofErr w:type="spellStart"/>
-      <w:r>
-        <w:rPr>
-          <w:rFonts w:ascii="Franklin Gothic Medium" w:eastAsiaTheme="minorEastAsia" w:hAnsi="Franklin Gothic Medium" w:cs="Arial"/>
-          <w:sz w:val="24"/>
-          <w:szCs w:val="24"/>
-        </w:rPr>
-        <w:t>antihorario</w:t>
-      </w:r>
-      <w:proofErr w:type="spellEnd"/>
-      <w:r>
-        <w:rPr>
-          <w:rFonts w:ascii="Franklin Gothic Medium" w:eastAsiaTheme="minorEastAsia" w:hAnsi="Franklin Gothic Medium" w:cs="Arial"/>
-          <w:sz w:val="24"/>
-          <w:szCs w:val="24"/>
-        </w:rPr>
-        <w:t xml:space="preserve"> desde el eje x </w:t>
+        <w:t xml:space="preserve"> unidades, respectivamente, mientras que sus direcciones son 320° </w:t>
+      </w:r>
+      <w:proofErr w:type="gramStart"/>
+      <w:r>
+        <w:rPr>
+          <w:rFonts w:ascii="Franklin Gothic Medium" w:eastAsiaTheme="minorEastAsia" w:hAnsi="Franklin Gothic Medium" w:cs="Arial"/>
+          <w:sz w:val="24"/>
+          <w:szCs w:val="24"/>
+        </w:rPr>
+        <w:t>y  85</w:t>
+      </w:r>
+      <w:proofErr w:type="gramEnd"/>
+      <w:r>
+        <w:rPr>
+          <w:rFonts w:ascii="Franklin Gothic Medium" w:eastAsiaTheme="minorEastAsia" w:hAnsi="Franklin Gothic Medium" w:cs="Arial"/>
+          <w:sz w:val="24"/>
+          <w:szCs w:val="24"/>
+        </w:rPr>
+        <w:t xml:space="preserve">° medidas en sentido antihorario desde el eje x </w:t>
       </w:r>
       <w:proofErr w:type="spellStart"/>
       <w:r>
@@ -3022,6 +3121,15 @@
     </w:p>
     <w:p>
       <w:pPr>
+        <w:rPr>
+          <w:rFonts w:ascii="Franklin Gothic Medium" w:eastAsiaTheme="minorEastAsia" w:hAnsi="Franklin Gothic Medium" w:cs="Arial"/>
+          <w:sz w:val="24"/>
+          <w:szCs w:val="24"/>
+        </w:rPr>
+      </w:pPr>
+    </w:p>
+    <w:p>
+      <w:pPr>
         <w:pStyle w:val="Prrafodelista"/>
         <w:numPr>
           <w:ilvl w:val="0"/>
@@ -3033,23 +3141,34 @@
           <w:szCs w:val="24"/>
         </w:rPr>
       </w:pPr>
-      <w:proofErr w:type="gramStart"/>
-      <w:r>
-        <w:rPr>
-          <w:rFonts w:ascii="Franklin Gothic Medium" w:eastAsiaTheme="minorEastAsia" w:hAnsi="Franklin Gothic Medium" w:cs="Arial"/>
-          <w:sz w:val="24"/>
-          <w:szCs w:val="24"/>
-        </w:rPr>
-        <w:t>Un</w:t>
-      </w:r>
-      <w:proofErr w:type="gramEnd"/>
-      <w:r>
-        <w:rPr>
-          <w:rFonts w:ascii="Franklin Gothic Medium" w:eastAsiaTheme="minorEastAsia" w:hAnsi="Franklin Gothic Medium" w:cs="Arial"/>
-          <w:sz w:val="24"/>
-          <w:szCs w:val="24"/>
-        </w:rPr>
-        <w:t xml:space="preserve"> marinera en un velero pequeño se topa por vientos cambiantes. Navega 2.00km</w:t>
+    </w:p>
+    <w:p>
+      <w:pPr>
+        <w:pStyle w:val="Prrafodelista"/>
+        <w:rPr>
+          <w:rFonts w:ascii="Franklin Gothic Medium" w:eastAsiaTheme="minorEastAsia" w:hAnsi="Franklin Gothic Medium" w:cs="Arial"/>
+          <w:sz w:val="24"/>
+          <w:szCs w:val="24"/>
+        </w:rPr>
+      </w:pPr>
+    </w:p>
+    <w:p>
+      <w:pPr>
+        <w:pStyle w:val="Prrafodelista"/>
+        <w:ind w:left="1065"/>
+        <w:rPr>
+          <w:rFonts w:ascii="Franklin Gothic Medium" w:eastAsiaTheme="minorEastAsia" w:hAnsi="Franklin Gothic Medium" w:cs="Arial"/>
+          <w:sz w:val="24"/>
+          <w:szCs w:val="24"/>
+        </w:rPr>
+      </w:pPr>
+      <w:r>
+        <w:rPr>
+          <w:rFonts w:ascii="Franklin Gothic Medium" w:eastAsiaTheme="minorEastAsia" w:hAnsi="Franklin Gothic Medium" w:cs="Arial"/>
+          <w:sz w:val="24"/>
+          <w:szCs w:val="24"/>
+        </w:rPr>
+        <w:t>Un marinera en un velero pequeño se topa por vientos cambiantes. Navega 2.00km</w:t>
       </w:r>
       <w:r>
         <w:rPr>
@@ -3077,9 +3196,25 @@
           <w:lang w:eastAsia="zh-CN"/>
         </w:rPr>
         <w:drawing>
-          <wp:inline distT="0" distB="0" distL="0" distR="0" wp14:anchorId="28451D85" wp14:editId="7E8A3940">
+          <wp:anchor distT="0" distB="0" distL="114300" distR="114300" simplePos="0" relativeHeight="251691008" behindDoc="1" locked="0" layoutInCell="1" allowOverlap="1" wp14:anchorId="28451D85" wp14:editId="4CC4FFAA">
+            <wp:simplePos x="0" y="0"/>
+            <wp:positionH relativeFrom="column">
+              <wp:posOffset>714375</wp:posOffset>
+            </wp:positionH>
+            <wp:positionV relativeFrom="paragraph">
+              <wp:posOffset>6985</wp:posOffset>
+            </wp:positionV>
             <wp:extent cx="2753109" cy="1238423"/>
             <wp:effectExtent l="0" t="0" r="0" b="0"/>
+            <wp:wrapTight wrapText="bothSides">
+              <wp:wrapPolygon edited="0">
+                <wp:start x="0" y="0"/>
+                <wp:lineTo x="0" y="21268"/>
+                <wp:lineTo x="21376" y="21268"/>
+                <wp:lineTo x="21376" y="0"/>
+                <wp:lineTo x="0" y="0"/>
+              </wp:wrapPolygon>
+            </wp:wrapTight>
             <wp:docPr id="21" name="Imagen 21"/>
             <wp:cNvGraphicFramePr>
               <a:graphicFrameLocks xmlns:a="http://schemas.openxmlformats.org/drawingml/2006/main" noChangeAspect="1"/>
@@ -3092,7 +3227,93 @@
                     <pic:cNvPicPr/>
                   </pic:nvPicPr>
                   <pic:blipFill>
-                    <a:blip r:embed="rId8"/>
+                    <a:blip r:embed="rId8">
+                      <a:extLst>
+                        <a:ext uri="{BEBA8EAE-BF5A-486C-A8C5-ECC9F3942E4B}">
+                          <a14:imgProps xmlns:a14="http://schemas.microsoft.com/office/drawing/2010/main">
+                            <a14:imgLayer r:embed="rId9">
+                              <a14:imgEffect>
+                                <a14:backgroundRemoval t="6923" b="99231" l="3460" r="97232">
+                                  <a14:foregroundMark x1="14533" y1="18462" x2="14533" y2="18462"/>
+                                  <a14:foregroundMark x1="12457" y1="26154" x2="19723" y2="63077"/>
+                                  <a14:foregroundMark x1="19723" y1="63077" x2="24913" y2="17692"/>
+                                  <a14:foregroundMark x1="21107" y1="22308" x2="15571" y2="67692"/>
+                                  <a14:foregroundMark x1="15571" y1="67692" x2="4152" y2="32308"/>
+                                  <a14:foregroundMark x1="4152" y1="32308" x2="7958" y2="75385"/>
+                                  <a14:foregroundMark x1="7958" y1="75385" x2="18685" y2="37692"/>
+                                  <a14:foregroundMark x1="18685" y1="37692" x2="25952" y2="74615"/>
+                                  <a14:foregroundMark x1="25952" y1="74615" x2="29758" y2="17692"/>
+                                  <a14:foregroundMark x1="29758" y1="17692" x2="30104" y2="74615"/>
+                                  <a14:foregroundMark x1="30104" y1="74615" x2="42215" y2="31538"/>
+                                  <a14:foregroundMark x1="42215" y1="31538" x2="65052" y2="17692"/>
+                                  <a14:foregroundMark x1="65052" y1="17692" x2="49827" y2="37692"/>
+                                  <a14:foregroundMark x1="49827" y1="37692" x2="82353" y2="14615"/>
+                                  <a14:foregroundMark x1="82353" y1="14615" x2="26298" y2="56154"/>
+                                  <a14:foregroundMark x1="26298" y1="56154" x2="83045" y2="61538"/>
+                                  <a14:foregroundMark x1="83045" y1="61538" x2="0" y2="63846"/>
+                                  <a14:foregroundMark x1="0" y1="63846" x2="49827" y2="60000"/>
+                                  <a14:foregroundMark x1="49827" y1="60000" x2="92388" y2="64615"/>
+                                  <a14:foregroundMark x1="90880" y1="48462" x2="88581" y2="23846"/>
+                                  <a14:foregroundMark x1="92388" y1="64615" x2="90880" y2="48462"/>
+                                  <a14:foregroundMark x1="72471" y1="57190" x2="68512" y2="65385"/>
+                                  <a14:foregroundMark x1="88581" y1="23846" x2="83135" y2="35118"/>
+                                  <a14:foregroundMark x1="68512" y1="65385" x2="43599" y2="40769"/>
+                                  <a14:foregroundMark x1="43599" y1="40769" x2="18339" y2="34615"/>
+                                  <a14:foregroundMark x1="18339" y1="34615" x2="63668" y2="30769"/>
+                                  <a14:foregroundMark x1="85600" y1="42067" x2="92042" y2="45385"/>
+                                  <a14:foregroundMark x1="63668" y1="30769" x2="74744" y2="36475"/>
+                                  <a14:foregroundMark x1="91205" y1="48462" x2="83045" y2="78462"/>
+                                  <a14:foregroundMark x1="92042" y1="45385" x2="91205" y2="48462"/>
+                                  <a14:foregroundMark x1="83045" y1="78462" x2="1038" y2="65385"/>
+                                  <a14:foregroundMark x1="1038" y1="65385" x2="20415" y2="50000"/>
+                                  <a14:foregroundMark x1="20415" y1="50000" x2="80969" y2="93077"/>
+                                  <a14:foregroundMark x1="80969" y1="93077" x2="18685" y2="93846"/>
+                                  <a14:foregroundMark x1="18685" y1="93846" x2="31142" y2="86154"/>
+                                  <a14:foregroundMark x1="88927" y1="28462" x2="28374" y2="9231"/>
+                                  <a14:foregroundMark x1="28374" y1="9231" x2="52941" y2="9231"/>
+                                  <a14:foregroundMark x1="52941" y1="9231" x2="8651" y2="9231"/>
+                                  <a14:foregroundMark x1="8651" y1="9231" x2="30450" y2="9231"/>
+                                  <a14:foregroundMark x1="30450" y1="9231" x2="26298" y2="54615"/>
+                                  <a14:foregroundMark x1="26298" y1="54615" x2="7958" y2="58462"/>
+                                  <a14:foregroundMark x1="7958" y1="58462" x2="0" y2="93077"/>
+                                  <a14:foregroundMark x1="0" y1="93077" x2="9689" y2="50769"/>
+                                  <a14:foregroundMark x1="9689" y1="50769" x2="3806" y2="3846"/>
+                                  <a14:foregroundMark x1="3806" y1="3846" x2="0" y2="89231"/>
+                                  <a14:foregroundMark x1="0" y1="89231" x2="11073" y2="52308"/>
+                                  <a14:foregroundMark x1="11073" y1="52308" x2="346" y2="83846"/>
+                                  <a14:foregroundMark x1="346" y1="83846" x2="4498" y2="38462"/>
+                                  <a14:foregroundMark x1="4498" y1="38462" x2="17301" y2="5385"/>
+                                  <a14:foregroundMark x1="17301" y1="5385" x2="11419" y2="43846"/>
+                                  <a14:foregroundMark x1="11419" y1="43846" x2="25952" y2="12308"/>
+                                  <a14:foregroundMark x1="25952" y1="12308" x2="3114" y2="5385"/>
+                                  <a14:foregroundMark x1="3114" y1="5385" x2="36678" y2="2308"/>
+                                  <a14:foregroundMark x1="36678" y1="2308" x2="86851" y2="12308"/>
+                                  <a14:foregroundMark x1="86851" y1="12308" x2="68858" y2="9231"/>
+                                  <a14:foregroundMark x1="68858" y1="9231" x2="86505" y2="6923"/>
+                                  <a14:foregroundMark x1="86505" y1="6923" x2="98616" y2="66154"/>
+                                  <a14:foregroundMark x1="98616" y1="66154" x2="86505" y2="94615"/>
+                                  <a14:foregroundMark x1="86505" y1="94615" x2="96886" y2="9231"/>
+                                  <a14:foregroundMark x1="96886" y1="9231" x2="89619" y2="43846"/>
+                                  <a14:foregroundMark x1="90509" y1="48462" x2="96886" y2="81538"/>
+                                  <a14:foregroundMark x1="89619" y1="43846" x2="90509" y2="48462"/>
+                                  <a14:foregroundMark x1="96886" y1="81538" x2="97232" y2="99231"/>
+                                  <a14:foregroundMark x1="3806" y1="59231" x2="4152" y2="76154"/>
+                                  <a14:foregroundMark x1="17993" y1="6923" x2="17993" y2="6923"/>
+                                  <a14:backgroundMark x1="71972" y1="46154" x2="84429" y2="46154"/>
+                                  <a14:backgroundMark x1="71280" y1="43846" x2="71280" y2="43846"/>
+                                  <a14:backgroundMark x1="70934" y1="43846" x2="70934" y2="43846"/>
+                                  <a14:backgroundMark x1="70934" y1="43846" x2="70934" y2="43846"/>
+                                  <a14:backgroundMark x1="85467" y1="48462" x2="85467" y2="48462"/>
+                                </a14:backgroundRemoval>
+                              </a14:imgEffect>
+                            </a14:imgLayer>
+                          </a14:imgProps>
+                        </a:ext>
+                        <a:ext uri="{28A0092B-C50C-407E-A947-70E740481C1C}">
+                          <a14:useLocalDpi xmlns:a14="http://schemas.microsoft.com/office/drawing/2010/main" val="0"/>
+                        </a:ext>
+                      </a:extLst>
+                    </a:blip>
                     <a:stretch>
                       <a:fillRect/>
                     </a:stretch>
@@ -3109,9 +3330,63 @@
                 </pic:pic>
               </a:graphicData>
             </a:graphic>
-          </wp:inline>
+          </wp:anchor>
         </w:drawing>
       </w:r>
+    </w:p>
+    <w:p>
+      <w:pPr>
+        <w:rPr>
+          <w:rFonts w:ascii="Franklin Gothic Medium" w:eastAsiaTheme="minorEastAsia" w:hAnsi="Franklin Gothic Medium" w:cs="Arial"/>
+          <w:sz w:val="24"/>
+          <w:szCs w:val="24"/>
+        </w:rPr>
+      </w:pPr>
+    </w:p>
+    <w:p>
+      <w:pPr>
+        <w:rPr>
+          <w:rFonts w:ascii="Franklin Gothic Medium" w:eastAsiaTheme="minorEastAsia" w:hAnsi="Franklin Gothic Medium" w:cs="Arial"/>
+          <w:sz w:val="24"/>
+          <w:szCs w:val="24"/>
+        </w:rPr>
+      </w:pPr>
+    </w:p>
+    <w:p>
+      <w:pPr>
+        <w:rPr>
+          <w:rFonts w:ascii="Franklin Gothic Medium" w:eastAsiaTheme="minorEastAsia" w:hAnsi="Franklin Gothic Medium" w:cs="Arial"/>
+          <w:sz w:val="24"/>
+          <w:szCs w:val="24"/>
+        </w:rPr>
+      </w:pPr>
+    </w:p>
+    <w:p>
+      <w:pPr>
+        <w:rPr>
+          <w:rFonts w:ascii="Franklin Gothic Medium" w:eastAsiaTheme="minorEastAsia" w:hAnsi="Franklin Gothic Medium" w:cs="Arial"/>
+          <w:sz w:val="24"/>
+          <w:szCs w:val="24"/>
+        </w:rPr>
+      </w:pPr>
+    </w:p>
+    <w:p>
+      <w:pPr>
+        <w:rPr>
+          <w:rFonts w:ascii="Franklin Gothic Medium" w:eastAsiaTheme="minorEastAsia" w:hAnsi="Franklin Gothic Medium" w:cs="Arial"/>
+          <w:sz w:val="24"/>
+          <w:szCs w:val="24"/>
+        </w:rPr>
+      </w:pPr>
+    </w:p>
+    <w:p>
+      <w:pPr>
+        <w:rPr>
+          <w:rFonts w:ascii="Franklin Gothic Medium" w:eastAsiaTheme="minorEastAsia" w:hAnsi="Franklin Gothic Medium" w:cs="Arial"/>
+          <w:sz w:val="24"/>
+          <w:szCs w:val="24"/>
+        </w:rPr>
+      </w:pPr>
     </w:p>
     <w:p>
       <w:pPr>
@@ -3126,31 +3401,24 @@
           <w:szCs w:val="24"/>
         </w:rPr>
       </w:pPr>
-      <w:r>
-        <w:rPr>
-          <w:rFonts w:ascii="Franklin Gothic Medium" w:eastAsiaTheme="minorEastAsia" w:hAnsi="Franklin Gothic Medium" w:cs="Arial"/>
-          <w:sz w:val="24"/>
-          <w:szCs w:val="24"/>
-        </w:rPr>
-        <w:t xml:space="preserve">Obtiene el Fuerza resultante </w:t>
-      </w:r>
-      <w:proofErr w:type="gramStart"/>
-      <w:r>
-        <w:rPr>
-          <w:rFonts w:ascii="Franklin Gothic Medium" w:eastAsiaTheme="minorEastAsia" w:hAnsi="Franklin Gothic Medium" w:cs="Arial"/>
-          <w:sz w:val="24"/>
-          <w:szCs w:val="24"/>
-        </w:rPr>
-        <w:t>de los</w:t>
-      </w:r>
-      <w:proofErr w:type="gramEnd"/>
-      <w:r>
-        <w:rPr>
-          <w:rFonts w:ascii="Franklin Gothic Medium" w:eastAsiaTheme="minorEastAsia" w:hAnsi="Franklin Gothic Medium" w:cs="Arial"/>
-          <w:sz w:val="24"/>
-          <w:szCs w:val="24"/>
-        </w:rPr>
-        <w:t xml:space="preserve"> sig. Vectores</w:t>
+    </w:p>
+    <w:p>
+      <w:pPr>
+        <w:ind w:left="705"/>
+        <w:rPr>
+          <w:rFonts w:ascii="Franklin Gothic Medium" w:eastAsiaTheme="minorEastAsia" w:hAnsi="Franklin Gothic Medium" w:cs="Arial"/>
+          <w:sz w:val="24"/>
+          <w:szCs w:val="24"/>
+        </w:rPr>
+      </w:pPr>
+      <w:r>
+        <w:rPr>
+          <w:rFonts w:ascii="Franklin Gothic Medium" w:eastAsiaTheme="minorEastAsia" w:hAnsi="Franklin Gothic Medium" w:cs="Arial"/>
+          <w:sz w:val="24"/>
+          <w:szCs w:val="24"/>
+        </w:rPr>
+        <w:lastRenderedPageBreak/>
+        <w:t>Obtiene el Fuerza resultante de los sig. Vectores</w:t>
       </w:r>
     </w:p>
     <w:p>
@@ -3175,163 +3443,6 @@
             <wp:extent cx="2457793" cy="1562318"/>
             <wp:effectExtent l="0" t="0" r="0" b="0"/>
             <wp:docPr id="20" name="Imagen 20"/>
-            <wp:cNvGraphicFramePr>
-              <a:graphicFrameLocks xmlns:a="http://schemas.openxmlformats.org/drawingml/2006/main" noChangeAspect="1"/>
-            </wp:cNvGraphicFramePr>
-            <a:graphic xmlns:a="http://schemas.openxmlformats.org/drawingml/2006/main">
-              <a:graphicData uri="http://schemas.openxmlformats.org/drawingml/2006/picture">
-                <pic:pic xmlns:pic="http://schemas.openxmlformats.org/drawingml/2006/picture">
-                  <pic:nvPicPr>
-                    <pic:cNvPr id="1" name=""/>
-                    <pic:cNvPicPr/>
-                  </pic:nvPicPr>
-                  <pic:blipFill>
-                    <a:blip r:embed="rId9"/>
-                    <a:stretch>
-                      <a:fillRect/>
-                    </a:stretch>
-                  </pic:blipFill>
-                  <pic:spPr>
-                    <a:xfrm>
-                      <a:off x="0" y="0"/>
-                      <a:ext cx="2457793" cy="1562318"/>
-                    </a:xfrm>
-                    <a:prstGeom prst="rect">
-                      <a:avLst/>
-                    </a:prstGeom>
-                  </pic:spPr>
-                </pic:pic>
-              </a:graphicData>
-            </a:graphic>
-          </wp:inline>
-        </w:drawing>
-      </w:r>
-    </w:p>
-    <w:p>
-      <w:pPr>
-        <w:ind w:left="708"/>
-        <w:rPr>
-          <w:rFonts w:ascii="Franklin Gothic Medium" w:eastAsiaTheme="minorEastAsia" w:hAnsi="Franklin Gothic Medium" w:cs="Arial"/>
-          <w:sz w:val="24"/>
-          <w:szCs w:val="24"/>
-        </w:rPr>
-      </w:pPr>
-    </w:p>
-    <w:p>
-      <w:pPr>
-        <w:ind w:left="708"/>
-        <w:rPr>
-          <w:rFonts w:ascii="Franklin Gothic Medium" w:eastAsiaTheme="minorEastAsia" w:hAnsi="Franklin Gothic Medium" w:cs="Arial"/>
-          <w:sz w:val="24"/>
-          <w:szCs w:val="24"/>
-        </w:rPr>
-      </w:pPr>
-    </w:p>
-    <w:p>
-      <w:pPr>
-        <w:ind w:left="708"/>
-        <w:rPr>
-          <w:rFonts w:ascii="Franklin Gothic Medium" w:eastAsiaTheme="minorEastAsia" w:hAnsi="Franklin Gothic Medium" w:cs="Arial"/>
-          <w:sz w:val="24"/>
-          <w:szCs w:val="24"/>
-        </w:rPr>
-      </w:pPr>
-    </w:p>
-    <w:p>
-      <w:pPr>
-        <w:ind w:left="708"/>
-        <w:rPr>
-          <w:rFonts w:ascii="Franklin Gothic Medium" w:eastAsiaTheme="minorEastAsia" w:hAnsi="Franklin Gothic Medium" w:cs="Arial"/>
-          <w:sz w:val="24"/>
-          <w:szCs w:val="24"/>
-        </w:rPr>
-      </w:pPr>
-    </w:p>
-    <w:p>
-      <w:pPr>
-        <w:ind w:left="708"/>
-        <w:rPr>
-          <w:rFonts w:ascii="Franklin Gothic Medium" w:eastAsiaTheme="minorEastAsia" w:hAnsi="Franklin Gothic Medium" w:cs="Arial"/>
-          <w:sz w:val="24"/>
-          <w:szCs w:val="24"/>
-        </w:rPr>
-      </w:pPr>
-    </w:p>
-    <w:p>
-      <w:pPr>
-        <w:ind w:left="708"/>
-        <w:rPr>
-          <w:rFonts w:ascii="Franklin Gothic Medium" w:eastAsiaTheme="minorEastAsia" w:hAnsi="Franklin Gothic Medium" w:cs="Arial"/>
-          <w:sz w:val="24"/>
-          <w:szCs w:val="24"/>
-        </w:rPr>
-      </w:pPr>
-    </w:p>
-    <w:p>
-      <w:pPr>
-        <w:ind w:left="708"/>
-        <w:rPr>
-          <w:rFonts w:ascii="Franklin Gothic Medium" w:eastAsiaTheme="minorEastAsia" w:hAnsi="Franklin Gothic Medium" w:cs="Arial"/>
-          <w:sz w:val="24"/>
-          <w:szCs w:val="24"/>
-        </w:rPr>
-      </w:pPr>
-    </w:p>
-    <w:p>
-      <w:pPr>
-        <w:pStyle w:val="Prrafodelista"/>
-        <w:numPr>
-          <w:ilvl w:val="0"/>
-          <w:numId w:val="7"/>
-        </w:numPr>
-        <w:rPr>
-          <w:rFonts w:ascii="Franklin Gothic Medium" w:eastAsiaTheme="minorEastAsia" w:hAnsi="Franklin Gothic Medium" w:cs="Arial"/>
-          <w:sz w:val="24"/>
-          <w:szCs w:val="24"/>
-        </w:rPr>
-      </w:pPr>
-      <w:r>
-        <w:rPr>
-          <w:rFonts w:ascii="Franklin Gothic Medium" w:eastAsiaTheme="minorEastAsia" w:hAnsi="Franklin Gothic Medium" w:cs="Arial"/>
-          <w:sz w:val="24"/>
-          <w:szCs w:val="24"/>
-        </w:rPr>
-        <w:lastRenderedPageBreak/>
-        <w:t>Obtiene el Fuerza resultante de los siguientes vectores</w:t>
-      </w:r>
-    </w:p>
-    <w:p>
-      <w:pPr>
-        <w:pStyle w:val="Prrafodelista"/>
-        <w:ind w:left="1065"/>
-        <w:rPr>
-          <w:rFonts w:ascii="Franklin Gothic Medium" w:eastAsiaTheme="minorEastAsia" w:hAnsi="Franklin Gothic Medium" w:cs="Arial"/>
-          <w:sz w:val="24"/>
-          <w:szCs w:val="24"/>
-        </w:rPr>
-      </w:pPr>
-    </w:p>
-    <w:p>
-      <w:pPr>
-        <w:rPr>
-          <w:rFonts w:ascii="Franklin Gothic Medium" w:eastAsiaTheme="minorEastAsia" w:hAnsi="Franklin Gothic Medium" w:cs="Arial"/>
-          <w:sz w:val="24"/>
-          <w:szCs w:val="24"/>
-        </w:rPr>
-      </w:pPr>
-      <w:r>
-        <w:rPr>
-          <w:rFonts w:ascii="Franklin Gothic Medium" w:eastAsiaTheme="minorEastAsia" w:hAnsi="Franklin Gothic Medium" w:cs="Arial"/>
-          <w:noProof/>
-          <w:sz w:val="24"/>
-          <w:szCs w:val="24"/>
-          <w:lang w:eastAsia="zh-CN"/>
-        </w:rPr>
-        <w:drawing>
-          <wp:inline distT="0" distB="0" distL="0" distR="0" wp14:anchorId="52ECAF25" wp14:editId="5D080F95">
-            <wp:extent cx="4401164" cy="1981477"/>
-            <wp:effectExtent l="0" t="0" r="0" b="0"/>
-            <wp:docPr id="22" name="Imagen 22"/>
             <wp:cNvGraphicFramePr>
               <a:graphicFrameLocks xmlns:a="http://schemas.openxmlformats.org/drawingml/2006/main" noChangeAspect="1"/>
             </wp:cNvGraphicFramePr>
@@ -3351,7 +3462,7 @@
                   <pic:spPr>
                     <a:xfrm>
                       <a:off x="0" y="0"/>
-                      <a:ext cx="4401164" cy="1981477"/>
+                      <a:ext cx="2457793" cy="1562318"/>
                     </a:xfrm>
                     <a:prstGeom prst="rect">
                       <a:avLst/>
@@ -3366,6 +3477,76 @@
     </w:p>
     <w:p>
       <w:pPr>
+        <w:ind w:left="708"/>
+        <w:rPr>
+          <w:rFonts w:ascii="Franklin Gothic Medium" w:eastAsiaTheme="minorEastAsia" w:hAnsi="Franklin Gothic Medium" w:cs="Arial"/>
+          <w:sz w:val="24"/>
+          <w:szCs w:val="24"/>
+        </w:rPr>
+      </w:pPr>
+    </w:p>
+    <w:p>
+      <w:pPr>
+        <w:ind w:left="708"/>
+        <w:rPr>
+          <w:rFonts w:ascii="Franklin Gothic Medium" w:eastAsiaTheme="minorEastAsia" w:hAnsi="Franklin Gothic Medium" w:cs="Arial"/>
+          <w:sz w:val="24"/>
+          <w:szCs w:val="24"/>
+        </w:rPr>
+      </w:pPr>
+    </w:p>
+    <w:p>
+      <w:pPr>
+        <w:ind w:left="708"/>
+        <w:rPr>
+          <w:rFonts w:ascii="Franklin Gothic Medium" w:eastAsiaTheme="minorEastAsia" w:hAnsi="Franklin Gothic Medium" w:cs="Arial"/>
+          <w:sz w:val="24"/>
+          <w:szCs w:val="24"/>
+        </w:rPr>
+      </w:pPr>
+    </w:p>
+    <w:p>
+      <w:pPr>
+        <w:ind w:left="708"/>
+        <w:rPr>
+          <w:rFonts w:ascii="Franklin Gothic Medium" w:eastAsiaTheme="minorEastAsia" w:hAnsi="Franklin Gothic Medium" w:cs="Arial"/>
+          <w:sz w:val="24"/>
+          <w:szCs w:val="24"/>
+        </w:rPr>
+      </w:pPr>
+    </w:p>
+    <w:p>
+      <w:pPr>
+        <w:ind w:left="708"/>
+        <w:rPr>
+          <w:rFonts w:ascii="Franklin Gothic Medium" w:eastAsiaTheme="minorEastAsia" w:hAnsi="Franklin Gothic Medium" w:cs="Arial"/>
+          <w:sz w:val="24"/>
+          <w:szCs w:val="24"/>
+        </w:rPr>
+      </w:pPr>
+    </w:p>
+    <w:p>
+      <w:pPr>
+        <w:ind w:left="708"/>
+        <w:rPr>
+          <w:rFonts w:ascii="Franklin Gothic Medium" w:eastAsiaTheme="minorEastAsia" w:hAnsi="Franklin Gothic Medium" w:cs="Arial"/>
+          <w:sz w:val="24"/>
+          <w:szCs w:val="24"/>
+        </w:rPr>
+      </w:pPr>
+    </w:p>
+    <w:p>
+      <w:pPr>
+        <w:ind w:left="708"/>
+        <w:rPr>
+          <w:rFonts w:ascii="Franklin Gothic Medium" w:eastAsiaTheme="minorEastAsia" w:hAnsi="Franklin Gothic Medium" w:cs="Arial"/>
+          <w:sz w:val="24"/>
+          <w:szCs w:val="24"/>
+        </w:rPr>
+      </w:pPr>
+    </w:p>
+    <w:p>
+      <w:pPr>
         <w:pStyle w:val="Prrafodelista"/>
         <w:numPr>
           <w:ilvl w:val="0"/>
@@ -3377,42 +3558,66 @@
           <w:szCs w:val="24"/>
         </w:rPr>
       </w:pPr>
-      <w:r>
-        <w:rPr>
-          <w:rFonts w:ascii="Franklin Gothic Medium" w:eastAsiaTheme="minorEastAsia" w:hAnsi="Franklin Gothic Medium" w:cs="Arial"/>
-          <w:sz w:val="24"/>
-          <w:szCs w:val="24"/>
-        </w:rPr>
-        <w:t xml:space="preserve">obtener la fuerza resultante de la suma de los 4 vectores indicados, utilizando el método de componentes rectangulares. (Calcular previamente los sentidos de las fuerzas en sentido </w:t>
-      </w:r>
-      <w:proofErr w:type="spellStart"/>
-      <w:r>
-        <w:rPr>
-          <w:rFonts w:ascii="Franklin Gothic Medium" w:eastAsiaTheme="minorEastAsia" w:hAnsi="Franklin Gothic Medium" w:cs="Arial"/>
-          <w:sz w:val="24"/>
-          <w:szCs w:val="24"/>
-        </w:rPr>
-        <w:t>antihorario</w:t>
-      </w:r>
-      <w:proofErr w:type="spellEnd"/>
-      <w:r>
-        <w:rPr>
-          <w:rFonts w:ascii="Franklin Gothic Medium" w:eastAsiaTheme="minorEastAsia" w:hAnsi="Franklin Gothic Medium" w:cs="Arial"/>
-          <w:sz w:val="24"/>
-          <w:szCs w:val="24"/>
-        </w:rPr>
-        <w:t xml:space="preserve"> de las manecillas del reloj)</w:t>
-      </w:r>
-      <w:r>
-        <w:rPr>
+    </w:p>
+    <w:p>
+      <w:pPr>
+        <w:pStyle w:val="Prrafodelista"/>
+        <w:ind w:left="1065"/>
+        <w:rPr>
+          <w:rFonts w:ascii="Franklin Gothic Medium" w:eastAsiaTheme="minorEastAsia" w:hAnsi="Franklin Gothic Medium" w:cs="Arial"/>
+          <w:sz w:val="24"/>
+          <w:szCs w:val="24"/>
+        </w:rPr>
+      </w:pPr>
+      <w:r>
+        <w:rPr>
+          <w:rFonts w:ascii="Franklin Gothic Medium" w:eastAsiaTheme="minorEastAsia" w:hAnsi="Franklin Gothic Medium" w:cs="Arial"/>
+          <w:sz w:val="24"/>
+          <w:szCs w:val="24"/>
+        </w:rPr>
+        <w:t>Obtiene el Fuerza resultante de los siguientes vectores</w:t>
+      </w:r>
+    </w:p>
+    <w:p>
+      <w:pPr>
+        <w:pStyle w:val="Prrafodelista"/>
+        <w:ind w:left="1065"/>
+        <w:rPr>
+          <w:rFonts w:ascii="Franklin Gothic Medium" w:eastAsiaTheme="minorEastAsia" w:hAnsi="Franklin Gothic Medium" w:cs="Arial"/>
+          <w:sz w:val="24"/>
+          <w:szCs w:val="24"/>
+        </w:rPr>
+      </w:pPr>
+    </w:p>
+    <w:p>
+      <w:pPr>
+        <w:rPr>
+          <w:rFonts w:ascii="Franklin Gothic Medium" w:eastAsiaTheme="minorEastAsia" w:hAnsi="Franklin Gothic Medium" w:cs="Arial"/>
+          <w:sz w:val="24"/>
+          <w:szCs w:val="24"/>
+        </w:rPr>
+      </w:pPr>
+      <w:r>
+        <w:rPr>
+          <w:rFonts w:ascii="Franklin Gothic Medium" w:eastAsiaTheme="minorEastAsia" w:hAnsi="Franklin Gothic Medium" w:cs="Arial"/>
+          <w:sz w:val="24"/>
+          <w:szCs w:val="24"/>
+        </w:rPr>
+        <w:t xml:space="preserve">                </w:t>
+      </w:r>
+      <w:r>
+        <w:rPr>
+          <w:rFonts w:ascii="Franklin Gothic Medium" w:eastAsiaTheme="minorEastAsia" w:hAnsi="Franklin Gothic Medium" w:cs="Arial"/>
           <w:noProof/>
+          <w:sz w:val="24"/>
+          <w:szCs w:val="24"/>
           <w:lang w:eastAsia="zh-CN"/>
         </w:rPr>
         <w:drawing>
-          <wp:inline distT="0" distB="0" distL="0" distR="0" wp14:anchorId="0E7DB24F" wp14:editId="072E438A">
-            <wp:extent cx="4458322" cy="2076740"/>
+          <wp:inline distT="0" distB="0" distL="0" distR="0" wp14:anchorId="52ECAF25" wp14:editId="5D080F95">
+            <wp:extent cx="4401164" cy="1981477"/>
             <wp:effectExtent l="0" t="0" r="0" b="0"/>
-            <wp:docPr id="24" name="Imagen 24"/>
+            <wp:docPr id="22" name="Imagen 22"/>
             <wp:cNvGraphicFramePr>
               <a:graphicFrameLocks xmlns:a="http://schemas.openxmlformats.org/drawingml/2006/main" noChangeAspect="1"/>
             </wp:cNvGraphicFramePr>
@@ -3432,7 +3637,7 @@
                   <pic:spPr>
                     <a:xfrm>
                       <a:off x="0" y="0"/>
-                      <a:ext cx="4458322" cy="2076740"/>
+                      <a:ext cx="4401164" cy="1981477"/>
                     </a:xfrm>
                     <a:prstGeom prst="rect">
                       <a:avLst/>
@@ -3447,6 +3652,15 @@
     </w:p>
     <w:p>
       <w:pPr>
+        <w:rPr>
+          <w:rFonts w:ascii="Franklin Gothic Medium" w:eastAsiaTheme="minorEastAsia" w:hAnsi="Franklin Gothic Medium" w:cs="Arial"/>
+          <w:sz w:val="24"/>
+          <w:szCs w:val="24"/>
+        </w:rPr>
+      </w:pPr>
+    </w:p>
+    <w:p>
+      <w:pPr>
         <w:pStyle w:val="Prrafodelista"/>
         <w:numPr>
           <w:ilvl w:val="0"/>
@@ -3458,66 +3672,6 @@
           <w:szCs w:val="24"/>
         </w:rPr>
       </w:pPr>
-      <w:r>
-        <w:rPr>
-          <w:rFonts w:ascii="Franklin Gothic Medium" w:eastAsiaTheme="minorEastAsia" w:hAnsi="Franklin Gothic Medium" w:cs="Arial"/>
-          <w:sz w:val="24"/>
-          <w:szCs w:val="24"/>
-        </w:rPr>
-        <w:t>Realizar la suma de los siguientes vectores por medio del mét</w:t>
-      </w:r>
-      <w:r>
-        <w:rPr>
-          <w:rFonts w:ascii="Franklin Gothic Medium" w:eastAsiaTheme="minorEastAsia" w:hAnsi="Franklin Gothic Medium" w:cs="Arial"/>
-          <w:sz w:val="24"/>
-          <w:szCs w:val="24"/>
-        </w:rPr>
-        <w:t xml:space="preserve">odo analítico o de </w:t>
-      </w:r>
-      <w:proofErr w:type="spellStart"/>
-      <w:r>
-        <w:rPr>
-          <w:rFonts w:ascii="Franklin Gothic Medium" w:eastAsiaTheme="minorEastAsia" w:hAnsi="Franklin Gothic Medium" w:cs="Arial"/>
-          <w:sz w:val="24"/>
-          <w:szCs w:val="24"/>
-        </w:rPr>
-        <w:t>componentes,</w:t>
-      </w:r>
-      <w:r>
-        <w:rPr>
-          <w:rFonts w:ascii="Franklin Gothic Medium" w:eastAsiaTheme="minorEastAsia" w:hAnsi="Franklin Gothic Medium" w:cs="Arial"/>
-          <w:sz w:val="24"/>
-          <w:szCs w:val="24"/>
-        </w:rPr>
-        <w:t>considerando</w:t>
-      </w:r>
-      <w:proofErr w:type="spellEnd"/>
-      <w:r>
-        <w:rPr>
-          <w:rFonts w:ascii="Franklin Gothic Medium" w:eastAsiaTheme="minorEastAsia" w:hAnsi="Franklin Gothic Medium" w:cs="Arial"/>
-          <w:sz w:val="24"/>
-          <w:szCs w:val="24"/>
-        </w:rPr>
-        <w:t xml:space="preserve"> que las direcciones se miden en sentido </w:t>
-      </w:r>
-      <w:proofErr w:type="spellStart"/>
-      <w:r>
-        <w:rPr>
-          <w:rFonts w:ascii="Franklin Gothic Medium" w:eastAsiaTheme="minorEastAsia" w:hAnsi="Franklin Gothic Medium" w:cs="Arial"/>
-          <w:sz w:val="24"/>
-          <w:szCs w:val="24"/>
-        </w:rPr>
-        <w:t>antihorario</w:t>
-      </w:r>
-      <w:proofErr w:type="spellEnd"/>
-      <w:r>
-        <w:rPr>
-          <w:rFonts w:ascii="Franklin Gothic Medium" w:eastAsiaTheme="minorEastAsia" w:hAnsi="Franklin Gothic Medium" w:cs="Arial"/>
-          <w:sz w:val="24"/>
-          <w:szCs w:val="24"/>
-        </w:rPr>
-        <w:t xml:space="preserve"> (medido con respecto eje X positivo)</w:t>
-      </w:r>
     </w:p>
     <w:p>
       <w:pPr>
@@ -3529,19 +3683,241 @@
           <w:szCs w:val="24"/>
         </w:rPr>
       </w:pPr>
-      <w:r>
-        <w:rPr>
-          <w:rFonts w:ascii="Franklin Gothic Medium" w:eastAsiaTheme="minorEastAsia" w:hAnsi="Franklin Gothic Medium" w:cs="Arial"/>
+    </w:p>
+    <w:p>
+      <w:pPr>
+        <w:pStyle w:val="Prrafodelista"/>
+        <w:ind w:left="1065"/>
+        <w:rPr>
+          <w:rFonts w:ascii="Franklin Gothic Medium" w:eastAsiaTheme="minorEastAsia" w:hAnsi="Franklin Gothic Medium" w:cs="Arial"/>
+          <w:sz w:val="24"/>
+          <w:szCs w:val="24"/>
+        </w:rPr>
+      </w:pPr>
+    </w:p>
+    <w:p>
+      <w:pPr>
+        <w:pStyle w:val="Prrafodelista"/>
+        <w:ind w:left="1065"/>
+        <w:rPr>
+          <w:rFonts w:ascii="Franklin Gothic Medium" w:eastAsiaTheme="minorEastAsia" w:hAnsi="Franklin Gothic Medium" w:cs="Arial"/>
+          <w:sz w:val="24"/>
+          <w:szCs w:val="24"/>
+        </w:rPr>
+      </w:pPr>
+    </w:p>
+    <w:p>
+      <w:pPr>
+        <w:pStyle w:val="Prrafodelista"/>
+        <w:ind w:left="1065"/>
+        <w:rPr>
+          <w:rFonts w:ascii="Franklin Gothic Medium" w:eastAsiaTheme="minorEastAsia" w:hAnsi="Franklin Gothic Medium" w:cs="Arial"/>
+          <w:sz w:val="24"/>
+          <w:szCs w:val="24"/>
+        </w:rPr>
+      </w:pPr>
+    </w:p>
+    <w:p>
+      <w:pPr>
+        <w:pStyle w:val="Prrafodelista"/>
+        <w:ind w:left="1065"/>
+        <w:rPr>
+          <w:rFonts w:ascii="Franklin Gothic Medium" w:eastAsiaTheme="minorEastAsia" w:hAnsi="Franklin Gothic Medium" w:cs="Arial"/>
+          <w:sz w:val="24"/>
+          <w:szCs w:val="24"/>
+        </w:rPr>
+      </w:pPr>
+    </w:p>
+    <w:p>
+      <w:pPr>
+        <w:pStyle w:val="Prrafodelista"/>
+        <w:ind w:left="1065"/>
+        <w:rPr>
+          <w:rFonts w:ascii="Franklin Gothic Medium" w:eastAsiaTheme="minorEastAsia" w:hAnsi="Franklin Gothic Medium" w:cs="Arial"/>
+          <w:sz w:val="24"/>
+          <w:szCs w:val="24"/>
+        </w:rPr>
+      </w:pPr>
+    </w:p>
+    <w:p>
+      <w:pPr>
+        <w:pStyle w:val="Prrafodelista"/>
+        <w:ind w:left="1065"/>
+        <w:rPr>
+          <w:rFonts w:ascii="Franklin Gothic Medium" w:eastAsiaTheme="minorEastAsia" w:hAnsi="Franklin Gothic Medium" w:cs="Arial"/>
+          <w:sz w:val="24"/>
+          <w:szCs w:val="24"/>
+        </w:rPr>
+      </w:pPr>
+    </w:p>
+    <w:p>
+      <w:pPr>
+        <w:pStyle w:val="Prrafodelista"/>
+        <w:ind w:left="1065"/>
+        <w:rPr>
+          <w:rFonts w:ascii="Franklin Gothic Medium" w:eastAsiaTheme="minorEastAsia" w:hAnsi="Franklin Gothic Medium" w:cs="Arial"/>
+          <w:sz w:val="24"/>
+          <w:szCs w:val="24"/>
+        </w:rPr>
+      </w:pPr>
+    </w:p>
+    <w:p>
+      <w:pPr>
+        <w:pStyle w:val="Prrafodelista"/>
+        <w:ind w:left="1065"/>
+        <w:rPr>
+          <w:rFonts w:ascii="Franklin Gothic Medium" w:eastAsiaTheme="minorEastAsia" w:hAnsi="Franklin Gothic Medium" w:cs="Arial"/>
+          <w:sz w:val="24"/>
+          <w:szCs w:val="24"/>
+        </w:rPr>
+      </w:pPr>
+    </w:p>
+    <w:p>
+      <w:pPr>
+        <w:pStyle w:val="Prrafodelista"/>
+        <w:ind w:left="1065"/>
+        <w:rPr>
+          <w:rFonts w:ascii="Franklin Gothic Medium" w:eastAsiaTheme="minorEastAsia" w:hAnsi="Franklin Gothic Medium" w:cs="Arial"/>
+          <w:sz w:val="24"/>
+          <w:szCs w:val="24"/>
+        </w:rPr>
+      </w:pPr>
+    </w:p>
+    <w:p>
+      <w:pPr>
+        <w:pStyle w:val="Prrafodelista"/>
+        <w:ind w:left="1065"/>
+        <w:rPr>
+          <w:rFonts w:ascii="Franklin Gothic Medium" w:eastAsiaTheme="minorEastAsia" w:hAnsi="Franklin Gothic Medium" w:cs="Arial"/>
+          <w:sz w:val="24"/>
+          <w:szCs w:val="24"/>
+        </w:rPr>
+      </w:pPr>
+    </w:p>
+    <w:p>
+      <w:pPr>
+        <w:pStyle w:val="Prrafodelista"/>
+        <w:ind w:left="1065"/>
+        <w:rPr>
+          <w:rFonts w:ascii="Franklin Gothic Medium" w:eastAsiaTheme="minorEastAsia" w:hAnsi="Franklin Gothic Medium" w:cs="Arial"/>
+          <w:sz w:val="24"/>
+          <w:szCs w:val="24"/>
+        </w:rPr>
+      </w:pPr>
+    </w:p>
+    <w:p>
+      <w:pPr>
+        <w:pStyle w:val="Prrafodelista"/>
+        <w:ind w:left="1065"/>
+        <w:rPr>
+          <w:rFonts w:ascii="Franklin Gothic Medium" w:eastAsiaTheme="minorEastAsia" w:hAnsi="Franklin Gothic Medium" w:cs="Arial"/>
+          <w:sz w:val="24"/>
+          <w:szCs w:val="24"/>
+        </w:rPr>
+      </w:pPr>
+    </w:p>
+    <w:p>
+      <w:pPr>
+        <w:pStyle w:val="Prrafodelista"/>
+        <w:ind w:left="1065"/>
+        <w:rPr>
+          <w:rFonts w:ascii="Franklin Gothic Medium" w:eastAsiaTheme="minorEastAsia" w:hAnsi="Franklin Gothic Medium" w:cs="Arial"/>
+          <w:sz w:val="24"/>
+          <w:szCs w:val="24"/>
+        </w:rPr>
+      </w:pPr>
+    </w:p>
+    <w:p>
+      <w:pPr>
+        <w:pStyle w:val="Prrafodelista"/>
+        <w:ind w:left="1065"/>
+        <w:rPr>
+          <w:rFonts w:ascii="Franklin Gothic Medium" w:eastAsiaTheme="minorEastAsia" w:hAnsi="Franklin Gothic Medium" w:cs="Arial"/>
+          <w:sz w:val="24"/>
+          <w:szCs w:val="24"/>
+        </w:rPr>
+      </w:pPr>
+    </w:p>
+    <w:p>
+      <w:pPr>
+        <w:pStyle w:val="Prrafodelista"/>
+        <w:ind w:left="1065"/>
+        <w:rPr>
+          <w:rFonts w:ascii="Franklin Gothic Medium" w:eastAsiaTheme="minorEastAsia" w:hAnsi="Franklin Gothic Medium" w:cs="Arial"/>
+          <w:sz w:val="24"/>
+          <w:szCs w:val="24"/>
+        </w:rPr>
+      </w:pPr>
+    </w:p>
+    <w:p>
+      <w:pPr>
+        <w:pStyle w:val="Prrafodelista"/>
+        <w:ind w:left="1065"/>
+        <w:rPr>
+          <w:rFonts w:ascii="Franklin Gothic Medium" w:eastAsiaTheme="minorEastAsia" w:hAnsi="Franklin Gothic Medium" w:cs="Arial"/>
+          <w:sz w:val="24"/>
+          <w:szCs w:val="24"/>
+        </w:rPr>
+      </w:pPr>
+    </w:p>
+    <w:p>
+      <w:pPr>
+        <w:pStyle w:val="Prrafodelista"/>
+        <w:ind w:left="1065"/>
+        <w:rPr>
+          <w:rFonts w:ascii="Franklin Gothic Medium" w:eastAsiaTheme="minorEastAsia" w:hAnsi="Franklin Gothic Medium" w:cs="Arial"/>
+          <w:sz w:val="24"/>
+          <w:szCs w:val="24"/>
+        </w:rPr>
+      </w:pPr>
+    </w:p>
+    <w:p>
+      <w:pPr>
+        <w:pStyle w:val="Prrafodelista"/>
+        <w:ind w:left="1065"/>
+        <w:rPr>
+          <w:rFonts w:ascii="Franklin Gothic Medium" w:eastAsiaTheme="minorEastAsia" w:hAnsi="Franklin Gothic Medium" w:cs="Arial"/>
+          <w:sz w:val="24"/>
+          <w:szCs w:val="24"/>
+        </w:rPr>
+      </w:pPr>
+    </w:p>
+    <w:p>
+      <w:pPr>
+        <w:pStyle w:val="Prrafodelista"/>
+        <w:ind w:left="1065"/>
+        <w:rPr>
+          <w:rFonts w:ascii="Franklin Gothic Medium" w:eastAsiaTheme="minorEastAsia" w:hAnsi="Franklin Gothic Medium" w:cs="Arial"/>
+          <w:sz w:val="24"/>
+          <w:szCs w:val="24"/>
+        </w:rPr>
+      </w:pPr>
+      <w:r>
+        <w:rPr>
+          <w:rFonts w:ascii="Franklin Gothic Medium" w:eastAsiaTheme="minorEastAsia" w:hAnsi="Franklin Gothic Medium" w:cs="Arial"/>
+          <w:sz w:val="24"/>
+          <w:szCs w:val="24"/>
+        </w:rPr>
+        <w:t>O</w:t>
+      </w:r>
+      <w:r>
+        <w:rPr>
+          <w:rFonts w:ascii="Franklin Gothic Medium" w:eastAsiaTheme="minorEastAsia" w:hAnsi="Franklin Gothic Medium" w:cs="Arial"/>
+          <w:sz w:val="24"/>
+          <w:szCs w:val="24"/>
+        </w:rPr>
+        <w:t>btener la fuerza resultante de la suma de los 4 vectores indicados, utilizando el método de componentes rectangulares. (Calcular previamente los sentidos de las fuerzas en sentido antihorario de las manecillas del reloj)</w:t>
+      </w:r>
+      <w:r>
+        <w:rPr>
           <w:noProof/>
-          <w:sz w:val="24"/>
-          <w:szCs w:val="24"/>
           <w:lang w:eastAsia="zh-CN"/>
         </w:rPr>
         <w:drawing>
-          <wp:inline distT="0" distB="0" distL="0" distR="0" wp14:anchorId="17AD8799" wp14:editId="7737AC48">
-            <wp:extent cx="3524742" cy="1800476"/>
-            <wp:effectExtent l="0" t="0" r="0" b="9525"/>
-            <wp:docPr id="25" name="Imagen 25"/>
+          <wp:inline distT="0" distB="0" distL="0" distR="0" wp14:anchorId="0E7DB24F" wp14:editId="072E438A">
+            <wp:extent cx="4458322" cy="2076740"/>
+            <wp:effectExtent l="0" t="0" r="0" b="0"/>
+            <wp:docPr id="24" name="Imagen 24"/>
             <wp:cNvGraphicFramePr>
               <a:graphicFrameLocks xmlns:a="http://schemas.openxmlformats.org/drawingml/2006/main" noChangeAspect="1"/>
             </wp:cNvGraphicFramePr>
@@ -3561,6 +3937,151 @@
                   <pic:spPr>
                     <a:xfrm>
                       <a:off x="0" y="0"/>
+                      <a:ext cx="4458322" cy="2076740"/>
+                    </a:xfrm>
+                    <a:prstGeom prst="rect">
+                      <a:avLst/>
+                    </a:prstGeom>
+                  </pic:spPr>
+                </pic:pic>
+              </a:graphicData>
+            </a:graphic>
+          </wp:inline>
+        </w:drawing>
+      </w:r>
+    </w:p>
+    <w:p>
+      <w:pPr>
+        <w:pStyle w:val="Prrafodelista"/>
+        <w:ind w:left="1065"/>
+        <w:rPr>
+          <w:rFonts w:ascii="Franklin Gothic Medium" w:eastAsiaTheme="minorEastAsia" w:hAnsi="Franklin Gothic Medium" w:cs="Arial"/>
+          <w:sz w:val="24"/>
+          <w:szCs w:val="24"/>
+        </w:rPr>
+      </w:pPr>
+    </w:p>
+    <w:p>
+      <w:pPr>
+        <w:pStyle w:val="Prrafodelista"/>
+        <w:ind w:left="1065"/>
+        <w:rPr>
+          <w:rFonts w:ascii="Franklin Gothic Medium" w:eastAsiaTheme="minorEastAsia" w:hAnsi="Franklin Gothic Medium" w:cs="Arial"/>
+          <w:sz w:val="24"/>
+          <w:szCs w:val="24"/>
+        </w:rPr>
+      </w:pPr>
+    </w:p>
+    <w:p>
+      <w:pPr>
+        <w:pStyle w:val="Prrafodelista"/>
+        <w:numPr>
+          <w:ilvl w:val="0"/>
+          <w:numId w:val="7"/>
+        </w:numPr>
+        <w:rPr>
+          <w:rFonts w:ascii="Franklin Gothic Medium" w:eastAsiaTheme="minorEastAsia" w:hAnsi="Franklin Gothic Medium" w:cs="Arial"/>
+          <w:sz w:val="24"/>
+          <w:szCs w:val="24"/>
+        </w:rPr>
+      </w:pPr>
+    </w:p>
+    <w:p>
+      <w:pPr>
+        <w:pStyle w:val="Prrafodelista"/>
+        <w:ind w:left="1065"/>
+        <w:rPr>
+          <w:rFonts w:ascii="Franklin Gothic Medium" w:eastAsiaTheme="minorEastAsia" w:hAnsi="Franklin Gothic Medium" w:cs="Arial"/>
+          <w:sz w:val="24"/>
+          <w:szCs w:val="24"/>
+        </w:rPr>
+      </w:pPr>
+    </w:p>
+    <w:p>
+      <w:pPr>
+        <w:pStyle w:val="Prrafodelista"/>
+        <w:ind w:left="1065"/>
+        <w:rPr>
+          <w:rFonts w:ascii="Franklin Gothic Medium" w:eastAsiaTheme="minorEastAsia" w:hAnsi="Franklin Gothic Medium" w:cs="Arial"/>
+          <w:sz w:val="24"/>
+          <w:szCs w:val="24"/>
+        </w:rPr>
+      </w:pPr>
+      <w:r>
+        <w:rPr>
+          <w:rFonts w:ascii="Franklin Gothic Medium" w:eastAsiaTheme="minorEastAsia" w:hAnsi="Franklin Gothic Medium" w:cs="Arial"/>
+          <w:sz w:val="24"/>
+          <w:szCs w:val="24"/>
+        </w:rPr>
+        <w:t>Realizar la suma de los siguientes vectores por medio del mét</w:t>
+      </w:r>
+      <w:r>
+        <w:rPr>
+          <w:rFonts w:ascii="Franklin Gothic Medium" w:eastAsiaTheme="minorEastAsia" w:hAnsi="Franklin Gothic Medium" w:cs="Arial"/>
+          <w:sz w:val="24"/>
+          <w:szCs w:val="24"/>
+        </w:rPr>
+        <w:t>odo analítico o de componentes,</w:t>
+      </w:r>
+      <w:r>
+        <w:rPr>
+          <w:rFonts w:ascii="Franklin Gothic Medium" w:eastAsiaTheme="minorEastAsia" w:hAnsi="Franklin Gothic Medium" w:cs="Arial"/>
+          <w:sz w:val="24"/>
+          <w:szCs w:val="24"/>
+        </w:rPr>
+        <w:t xml:space="preserve"> </w:t>
+      </w:r>
+      <w:r>
+        <w:rPr>
+          <w:rFonts w:ascii="Franklin Gothic Medium" w:eastAsiaTheme="minorEastAsia" w:hAnsi="Franklin Gothic Medium" w:cs="Arial"/>
+          <w:sz w:val="24"/>
+          <w:szCs w:val="24"/>
+        </w:rPr>
+        <w:t>considerando que las direcciones se miden en sentido antihorario (medido con respecto eje X positivo)</w:t>
+      </w:r>
+    </w:p>
+    <w:p>
+      <w:pPr>
+        <w:pStyle w:val="Prrafodelista"/>
+        <w:ind w:left="1065"/>
+        <w:rPr>
+          <w:rFonts w:ascii="Franklin Gothic Medium" w:eastAsiaTheme="minorEastAsia" w:hAnsi="Franklin Gothic Medium" w:cs="Arial"/>
+          <w:sz w:val="24"/>
+          <w:szCs w:val="24"/>
+        </w:rPr>
+      </w:pPr>
+      <w:r>
+        <w:rPr>
+          <w:rFonts w:ascii="Franklin Gothic Medium" w:eastAsiaTheme="minorEastAsia" w:hAnsi="Franklin Gothic Medium" w:cs="Arial"/>
+          <w:noProof/>
+          <w:sz w:val="24"/>
+          <w:szCs w:val="24"/>
+          <w:lang w:eastAsia="zh-CN"/>
+        </w:rPr>
+        <w:drawing>
+          <wp:inline distT="0" distB="0" distL="0" distR="0" wp14:anchorId="17AD8799" wp14:editId="7737AC48">
+            <wp:extent cx="3524742" cy="1800476"/>
+            <wp:effectExtent l="0" t="0" r="0" b="9525"/>
+            <wp:docPr id="25" name="Imagen 25"/>
+            <wp:cNvGraphicFramePr>
+              <a:graphicFrameLocks xmlns:a="http://schemas.openxmlformats.org/drawingml/2006/main" noChangeAspect="1"/>
+            </wp:cNvGraphicFramePr>
+            <a:graphic xmlns:a="http://schemas.openxmlformats.org/drawingml/2006/main">
+              <a:graphicData uri="http://schemas.openxmlformats.org/drawingml/2006/picture">
+                <pic:pic xmlns:pic="http://schemas.openxmlformats.org/drawingml/2006/picture">
+                  <pic:nvPicPr>
+                    <pic:cNvPr id="1" name=""/>
+                    <pic:cNvPicPr/>
+                  </pic:nvPicPr>
+                  <pic:blipFill>
+                    <a:blip r:embed="rId13"/>
+                    <a:stretch>
+                      <a:fillRect/>
+                    </a:stretch>
+                  </pic:blipFill>
+                  <pic:spPr>
+                    <a:xfrm>
+                      <a:off x="0" y="0"/>
                       <a:ext cx="3524742" cy="1800476"/>
                     </a:xfrm>
                     <a:prstGeom prst="rect">
@@ -3625,13 +4146,100 @@
           <w:szCs w:val="24"/>
         </w:rPr>
       </w:pPr>
-      <w:r>
-        <w:rPr>
-          <w:rFonts w:ascii="Franklin Gothic Medium" w:eastAsiaTheme="minorEastAsia" w:hAnsi="Franklin Gothic Medium" w:cs="Arial"/>
-          <w:sz w:val="24"/>
-          <w:szCs w:val="24"/>
-        </w:rPr>
-        <w:lastRenderedPageBreak/>
+    </w:p>
+    <w:p>
+      <w:pPr>
+        <w:pStyle w:val="Prrafodelista"/>
+        <w:ind w:left="1065"/>
+        <w:rPr>
+          <w:rFonts w:ascii="Franklin Gothic Medium" w:eastAsiaTheme="minorEastAsia" w:hAnsi="Franklin Gothic Medium" w:cs="Arial"/>
+          <w:sz w:val="24"/>
+          <w:szCs w:val="24"/>
+        </w:rPr>
+      </w:pPr>
+    </w:p>
+    <w:p>
+      <w:pPr>
+        <w:pStyle w:val="Prrafodelista"/>
+        <w:ind w:left="1065"/>
+        <w:rPr>
+          <w:rFonts w:ascii="Franklin Gothic Medium" w:eastAsiaTheme="minorEastAsia" w:hAnsi="Franklin Gothic Medium" w:cs="Arial"/>
+          <w:sz w:val="24"/>
+          <w:szCs w:val="24"/>
+        </w:rPr>
+      </w:pPr>
+    </w:p>
+    <w:p>
+      <w:pPr>
+        <w:pStyle w:val="Prrafodelista"/>
+        <w:ind w:left="1065"/>
+        <w:rPr>
+          <w:rFonts w:ascii="Franklin Gothic Medium" w:eastAsiaTheme="minorEastAsia" w:hAnsi="Franklin Gothic Medium" w:cs="Arial"/>
+          <w:sz w:val="24"/>
+          <w:szCs w:val="24"/>
+        </w:rPr>
+      </w:pPr>
+    </w:p>
+    <w:p>
+      <w:pPr>
+        <w:pStyle w:val="Prrafodelista"/>
+        <w:ind w:left="1065"/>
+        <w:rPr>
+          <w:rFonts w:ascii="Franklin Gothic Medium" w:eastAsiaTheme="minorEastAsia" w:hAnsi="Franklin Gothic Medium" w:cs="Arial"/>
+          <w:sz w:val="24"/>
+          <w:szCs w:val="24"/>
+        </w:rPr>
+      </w:pPr>
+    </w:p>
+    <w:p>
+      <w:pPr>
+        <w:pStyle w:val="Prrafodelista"/>
+        <w:ind w:left="1065"/>
+        <w:rPr>
+          <w:rFonts w:ascii="Franklin Gothic Medium" w:eastAsiaTheme="minorEastAsia" w:hAnsi="Franklin Gothic Medium" w:cs="Arial"/>
+          <w:sz w:val="24"/>
+          <w:szCs w:val="24"/>
+        </w:rPr>
+      </w:pPr>
+    </w:p>
+    <w:p>
+      <w:pPr>
+        <w:pStyle w:val="Prrafodelista"/>
+        <w:ind w:left="1065"/>
+        <w:rPr>
+          <w:rFonts w:ascii="Franklin Gothic Medium" w:eastAsiaTheme="minorEastAsia" w:hAnsi="Franklin Gothic Medium" w:cs="Arial"/>
+          <w:sz w:val="24"/>
+          <w:szCs w:val="24"/>
+        </w:rPr>
+      </w:pPr>
+    </w:p>
+    <w:p>
+      <w:pPr>
+        <w:pStyle w:val="Prrafodelista"/>
+        <w:ind w:left="1065"/>
+        <w:rPr>
+          <w:rFonts w:ascii="Franklin Gothic Medium" w:eastAsiaTheme="minorEastAsia" w:hAnsi="Franklin Gothic Medium" w:cs="Arial"/>
+          <w:sz w:val="24"/>
+          <w:szCs w:val="24"/>
+        </w:rPr>
+      </w:pPr>
+    </w:p>
+    <w:p>
+      <w:pPr>
+        <w:pStyle w:val="Prrafodelista"/>
+        <w:ind w:left="1065"/>
+        <w:rPr>
+          <w:rFonts w:ascii="Franklin Gothic Medium" w:eastAsiaTheme="minorEastAsia" w:hAnsi="Franklin Gothic Medium" w:cs="Arial"/>
+          <w:sz w:val="24"/>
+          <w:szCs w:val="24"/>
+        </w:rPr>
+      </w:pPr>
+      <w:r>
+        <w:rPr>
+          <w:rFonts w:ascii="Franklin Gothic Medium" w:eastAsiaTheme="minorEastAsia" w:hAnsi="Franklin Gothic Medium" w:cs="Arial"/>
+          <w:sz w:val="24"/>
+          <w:szCs w:val="24"/>
+        </w:rPr>
         <w:t>Determine la magnitud del vector</w:t>
       </w:r>
       <w:r>
@@ -3640,35 +4248,23 @@
           <w:sz w:val="24"/>
           <w:szCs w:val="24"/>
         </w:rPr>
-        <w:t xml:space="preserve"> resultante de la siguiente </w:t>
-      </w:r>
-      <w:proofErr w:type="spellStart"/>
-      <w:r>
-        <w:rPr>
-          <w:rFonts w:ascii="Franklin Gothic Medium" w:eastAsiaTheme="minorEastAsia" w:hAnsi="Franklin Gothic Medium" w:cs="Arial"/>
-          <w:sz w:val="24"/>
-          <w:szCs w:val="24"/>
-        </w:rPr>
-        <w:t>figura</w:t>
-      </w:r>
-      <w:proofErr w:type="gramStart"/>
-      <w:r>
-        <w:rPr>
-          <w:rFonts w:ascii="Franklin Gothic Medium" w:eastAsiaTheme="minorEastAsia" w:hAnsi="Franklin Gothic Medium" w:cs="Arial"/>
-          <w:sz w:val="24"/>
-          <w:szCs w:val="24"/>
-        </w:rPr>
-        <w:t>,así</w:t>
-      </w:r>
-      <w:proofErr w:type="spellEnd"/>
-      <w:proofErr w:type="gramEnd"/>
-      <w:r>
-        <w:rPr>
-          <w:rFonts w:ascii="Franklin Gothic Medium" w:eastAsiaTheme="minorEastAsia" w:hAnsi="Franklin Gothic Medium" w:cs="Arial"/>
-          <w:sz w:val="24"/>
-          <w:szCs w:val="24"/>
-        </w:rPr>
-        <w:t xml:space="preserve"> como su dirección medida en el sentido contrario de las manecillas del reloj desde el eje x positivo.</w:t>
+        <w:t xml:space="preserve"> resultante de la siguiente figura,</w:t>
+      </w:r>
+      <w:r>
+        <w:rPr>
+          <w:rFonts w:ascii="Franklin Gothic Medium" w:eastAsiaTheme="minorEastAsia" w:hAnsi="Franklin Gothic Medium" w:cs="Arial"/>
+          <w:sz w:val="24"/>
+          <w:szCs w:val="24"/>
+        </w:rPr>
+        <w:t xml:space="preserve"> </w:t>
+      </w:r>
+      <w:r>
+        <w:rPr>
+          <w:rFonts w:ascii="Franklin Gothic Medium" w:eastAsiaTheme="minorEastAsia" w:hAnsi="Franklin Gothic Medium" w:cs="Arial"/>
+          <w:sz w:val="24"/>
+          <w:szCs w:val="24"/>
+        </w:rPr>
+        <w:t>así como su dirección medida en el sentido contrario de las manecillas del reloj desde el eje x positivo.</w:t>
       </w:r>
     </w:p>
     <w:p>
@@ -3716,7 +4312,7 @@
                     <pic:cNvPicPr/>
                   </pic:nvPicPr>
                   <pic:blipFill rotWithShape="1">
-                    <a:blip r:embed="rId13"/>
+                    <a:blip r:embed="rId14"/>
                     <a:srcRect t="5858" r="3590"/>
                     <a:stretch/>
                   </pic:blipFill>
@@ -3743,6 +4339,8 @@
           </wp:inline>
         </w:drawing>
       </w:r>
+      <w:bookmarkStart w:id="0" w:name="_GoBack"/>
+      <w:bookmarkEnd w:id="0"/>
     </w:p>
     <w:p>
       <w:pPr>
@@ -4271,7 +4869,6 @@
           <w:szCs w:val="24"/>
         </w:rPr>
       </w:pPr>
-      <w:bookmarkStart w:id="0" w:name="_GoBack"/>
       <w:r>
         <w:rPr>
           <w:rFonts w:ascii="Franklin Gothic Medium" w:hAnsi="Franklin Gothic Medium" w:cs="Arial"/>
@@ -4312,6 +4909,7 @@
           <w:sz w:val="24"/>
           <w:szCs w:val="24"/>
         </w:rPr>
+        <w:lastRenderedPageBreak/>
         <w:t>explican los fenómenos naturales, excluyendo los que modifican la est</w:t>
       </w:r>
       <w:r>
@@ -4323,7 +4921,6 @@
         <w:t>ructura molecular de los cuerpos.</w:t>
       </w:r>
     </w:p>
-    <w:bookmarkEnd w:id="0"/>
     <w:p>
       <w:pPr>
         <w:rPr>
@@ -4341,7 +4938,7 @@
       </w:pPr>
     </w:p>
     <w:sectPr>
-      <w:headerReference w:type="default" r:id="rId14"/>
+      <w:headerReference w:type="default" r:id="rId15"/>
       <w:pgSz w:w="12240" w:h="15840"/>
       <w:pgMar w:top="720" w:right="720" w:bottom="720" w:left="720" w:header="708" w:footer="708" w:gutter="0"/>
       <w:cols w:space="708"/>
@@ -4352,7 +4949,7 @@
 </file>
 
 <file path=word/endnotes.xml><?xml version="1.0" encoding="utf-8"?>
-<w:endnotes xmlns:wpc="http://schemas.microsoft.com/office/word/2010/wordprocessingCanvas" xmlns:mc="http://schemas.openxmlformats.org/markup-compatibility/2006" xmlns:o="urn:schemas-microsoft-com:office:office" xmlns:r="http://schemas.openxmlformats.org/officeDocument/2006/relationships" xmlns:m="http://schemas.openxmlformats.org/officeDocument/2006/math" xmlns:v="urn:schemas-microsoft-com:vml" xmlns:wp14="http://schemas.microsoft.com/office/word/2010/wordprocessingDrawing" xmlns:wp="http://schemas.openxmlformats.org/drawingml/2006/wordprocessingDrawing" xmlns:w10="urn:schemas-microsoft-com:office:word" xmlns:w="http://schemas.openxmlformats.org/wordprocessingml/2006/main" xmlns:w14="http://schemas.microsoft.com/office/word/2010/wordml" xmlns:w15="http://schemas.microsoft.com/office/word/2012/wordml" xmlns:wpg="http://schemas.microsoft.com/office/word/2010/wordprocessingGroup" xmlns:wpi="http://schemas.microsoft.com/office/word/2010/wordprocessingInk" xmlns:wne="http://schemas.microsoft.com/office/word/2006/wordml" xmlns:wps="http://schemas.microsoft.com/office/word/2010/wordprocessingShape" mc:Ignorable="w14 w15 wp14">
+<w:endnotes xmlns:wpc="http://schemas.microsoft.com/office/word/2010/wordprocessingCanvas" xmlns:cx="http://schemas.microsoft.com/office/drawing/2014/chartex" xmlns:cx1="http://schemas.microsoft.com/office/drawing/2015/9/8/chartex" xmlns:cx2="http://schemas.microsoft.com/office/drawing/2015/10/21/chartex" xmlns:cx3="http://schemas.microsoft.com/office/drawing/2016/5/9/chartex" xmlns:cx4="http://schemas.microsoft.com/office/drawing/2016/5/10/chartex" xmlns:cx5="http://schemas.microsoft.com/office/drawing/2016/5/11/chartex" xmlns:cx6="http://schemas.microsoft.com/office/drawing/2016/5/12/chartex" xmlns:cx7="http://schemas.microsoft.com/office/drawing/2016/5/13/chartex" xmlns:cx8="http://schemas.microsoft.com/office/drawing/2016/5/14/chartex" xmlns:mc="http://schemas.openxmlformats.org/markup-compatibility/2006" xmlns:aink="http://schemas.microsoft.com/office/drawing/2016/ink" xmlns:am3d="http://schemas.microsoft.com/office/drawing/2017/model3d" xmlns:o="urn:schemas-microsoft-com:office:office" xmlns:r="http://schemas.openxmlformats.org/officeDocument/2006/relationships" xmlns:m="http://schemas.openxmlformats.org/officeDocument/2006/math" xmlns:v="urn:schemas-microsoft-com:vml" xmlns:wp14="http://schemas.microsoft.com/office/word/2010/wordprocessingDrawing" xmlns:wp="http://schemas.openxmlformats.org/drawingml/2006/wordprocessingDrawing" xmlns:w10="urn:schemas-microsoft-com:office:word" xmlns:w="http://schemas.openxmlformats.org/wordprocessingml/2006/main" xmlns:w14="http://schemas.microsoft.com/office/word/2010/wordml" xmlns:w15="http://schemas.microsoft.com/office/word/2012/wordml" xmlns:w16cid="http://schemas.microsoft.com/office/word/2016/wordml/cid" xmlns:w16se="http://schemas.microsoft.com/office/word/2015/wordml/symex" xmlns:wpg="http://schemas.microsoft.com/office/word/2010/wordprocessingGroup" xmlns:wpi="http://schemas.microsoft.com/office/word/2010/wordprocessingInk" xmlns:wne="http://schemas.microsoft.com/office/word/2006/wordml" xmlns:wps="http://schemas.microsoft.com/office/word/2010/wordprocessingShape" mc:Ignorable="w14 w15 w16se w16cid wp14">
   <w:endnote w:type="separator" w:id="-1">
     <w:p>
       <w:pPr>
@@ -4377,7 +4974,7 @@
 </file>
 
 <file path=word/footnotes.xml><?xml version="1.0" encoding="utf-8"?>
-<w:footnotes xmlns:wpc="http://schemas.microsoft.com/office/word/2010/wordprocessingCanvas" xmlns:mc="http://schemas.openxmlformats.org/markup-compatibility/2006" xmlns:o="urn:schemas-microsoft-com:office:office" xmlns:r="http://schemas.openxmlformats.org/officeDocument/2006/relationships" xmlns:m="http://schemas.openxmlformats.org/officeDocument/2006/math" xmlns:v="urn:schemas-microsoft-com:vml" xmlns:wp14="http://schemas.microsoft.com/office/word/2010/wordprocessingDrawing" xmlns:wp="http://schemas.openxmlformats.org/drawingml/2006/wordprocessingDrawing" xmlns:w10="urn:schemas-microsoft-com:office:word" xmlns:w="http://schemas.openxmlformats.org/wordprocessingml/2006/main" xmlns:w14="http://schemas.microsoft.com/office/word/2010/wordml" xmlns:w15="http://schemas.microsoft.com/office/word/2012/wordml" xmlns:wpg="http://schemas.microsoft.com/office/word/2010/wordprocessingGroup" xmlns:wpi="http://schemas.microsoft.com/office/word/2010/wordprocessingInk" xmlns:wne="http://schemas.microsoft.com/office/word/2006/wordml" xmlns:wps="http://schemas.microsoft.com/office/word/2010/wordprocessingShape" mc:Ignorable="w14 w15 wp14">
+<w:footnotes xmlns:wpc="http://schemas.microsoft.com/office/word/2010/wordprocessingCanvas" xmlns:cx="http://schemas.microsoft.com/office/drawing/2014/chartex" xmlns:cx1="http://schemas.microsoft.com/office/drawing/2015/9/8/chartex" xmlns:cx2="http://schemas.microsoft.com/office/drawing/2015/10/21/chartex" xmlns:cx3="http://schemas.microsoft.com/office/drawing/2016/5/9/chartex" xmlns:cx4="http://schemas.microsoft.com/office/drawing/2016/5/10/chartex" xmlns:cx5="http://schemas.microsoft.com/office/drawing/2016/5/11/chartex" xmlns:cx6="http://schemas.microsoft.com/office/drawing/2016/5/12/chartex" xmlns:cx7="http://schemas.microsoft.com/office/drawing/2016/5/13/chartex" xmlns:cx8="http://schemas.microsoft.com/office/drawing/2016/5/14/chartex" xmlns:mc="http://schemas.openxmlformats.org/markup-compatibility/2006" xmlns:aink="http://schemas.microsoft.com/office/drawing/2016/ink" xmlns:am3d="http://schemas.microsoft.com/office/drawing/2017/model3d" xmlns:o="urn:schemas-microsoft-com:office:office" xmlns:r="http://schemas.openxmlformats.org/officeDocument/2006/relationships" xmlns:m="http://schemas.openxmlformats.org/officeDocument/2006/math" xmlns:v="urn:schemas-microsoft-com:vml" xmlns:wp14="http://schemas.microsoft.com/office/word/2010/wordprocessingDrawing" xmlns:wp="http://schemas.openxmlformats.org/drawingml/2006/wordprocessingDrawing" xmlns:w10="urn:schemas-microsoft-com:office:word" xmlns:w="http://schemas.openxmlformats.org/wordprocessingml/2006/main" xmlns:w14="http://schemas.microsoft.com/office/word/2010/wordml" xmlns:w15="http://schemas.microsoft.com/office/word/2012/wordml" xmlns:w16cid="http://schemas.microsoft.com/office/word/2016/wordml/cid" xmlns:w16se="http://schemas.microsoft.com/office/word/2015/wordml/symex" xmlns:wpg="http://schemas.microsoft.com/office/word/2010/wordprocessingGroup" xmlns:wpi="http://schemas.microsoft.com/office/word/2010/wordprocessingInk" xmlns:wne="http://schemas.microsoft.com/office/word/2006/wordml" xmlns:wps="http://schemas.microsoft.com/office/word/2010/wordprocessingShape" mc:Ignorable="w14 w15 w16se w16cid wp14">
   <w:footnote w:type="separator" w:id="-1">
     <w:p>
       <w:pPr>
@@ -4402,7 +4999,7 @@
 </file>
 
 <file path=word/header1.xml><?xml version="1.0" encoding="utf-8"?>
-<w:hdr xmlns:wpc="http://schemas.microsoft.com/office/word/2010/wordprocessingCanvas" xmlns:mc="http://schemas.openxmlformats.org/markup-compatibility/2006" xmlns:o="urn:schemas-microsoft-com:office:office" xmlns:r="http://schemas.openxmlformats.org/officeDocument/2006/relationships" xmlns:m="http://schemas.openxmlformats.org/officeDocument/2006/math" xmlns:v="urn:schemas-microsoft-com:vml" xmlns:wp14="http://schemas.microsoft.com/office/word/2010/wordprocessingDrawing" xmlns:wp="http://schemas.openxmlformats.org/drawingml/2006/wordprocessingDrawing" xmlns:w10="urn:schemas-microsoft-com:office:word" xmlns:w="http://schemas.openxmlformats.org/wordprocessingml/2006/main" xmlns:w14="http://schemas.microsoft.com/office/word/2010/wordml" xmlns:w15="http://schemas.microsoft.com/office/word/2012/wordml" xmlns:wpg="http://schemas.microsoft.com/office/word/2010/wordprocessingGroup" xmlns:wpi="http://schemas.microsoft.com/office/word/2010/wordprocessingInk" xmlns:wne="http://schemas.microsoft.com/office/word/2006/wordml" xmlns:wps="http://schemas.microsoft.com/office/word/2010/wordprocessingShape" mc:Ignorable="w14 w15 wp14">
+<w:hdr xmlns:wpc="http://schemas.microsoft.com/office/word/2010/wordprocessingCanvas" xmlns:cx="http://schemas.microsoft.com/office/drawing/2014/chartex" xmlns:cx1="http://schemas.microsoft.com/office/drawing/2015/9/8/chartex" xmlns:cx2="http://schemas.microsoft.com/office/drawing/2015/10/21/chartex" xmlns:cx3="http://schemas.microsoft.com/office/drawing/2016/5/9/chartex" xmlns:cx4="http://schemas.microsoft.com/office/drawing/2016/5/10/chartex" xmlns:cx5="http://schemas.microsoft.com/office/drawing/2016/5/11/chartex" xmlns:cx6="http://schemas.microsoft.com/office/drawing/2016/5/12/chartex" xmlns:cx7="http://schemas.microsoft.com/office/drawing/2016/5/13/chartex" xmlns:cx8="http://schemas.microsoft.com/office/drawing/2016/5/14/chartex" xmlns:mc="http://schemas.openxmlformats.org/markup-compatibility/2006" xmlns:aink="http://schemas.microsoft.com/office/drawing/2016/ink" xmlns:am3d="http://schemas.microsoft.com/office/drawing/2017/model3d" xmlns:o="urn:schemas-microsoft-com:office:office" xmlns:r="http://schemas.openxmlformats.org/officeDocument/2006/relationships" xmlns:m="http://schemas.openxmlformats.org/officeDocument/2006/math" xmlns:v="urn:schemas-microsoft-com:vml" xmlns:wp14="http://schemas.microsoft.com/office/word/2010/wordprocessingDrawing" xmlns:wp="http://schemas.openxmlformats.org/drawingml/2006/wordprocessingDrawing" xmlns:w10="urn:schemas-microsoft-com:office:word" xmlns:w="http://schemas.openxmlformats.org/wordprocessingml/2006/main" xmlns:w14="http://schemas.microsoft.com/office/word/2010/wordml" xmlns:w15="http://schemas.microsoft.com/office/word/2012/wordml" xmlns:w16cid="http://schemas.microsoft.com/office/word/2016/wordml/cid" xmlns:w16se="http://schemas.microsoft.com/office/word/2015/wordml/symex" xmlns:wpg="http://schemas.microsoft.com/office/word/2010/wordprocessingGroup" xmlns:wpi="http://schemas.microsoft.com/office/word/2010/wordprocessingInk" xmlns:wne="http://schemas.microsoft.com/office/word/2006/wordml" xmlns:wps="http://schemas.microsoft.com/office/word/2010/wordprocessingShape" mc:Ignorable="w14 w15 w16se w16cid wp14">
   <w:p>
     <w:pPr>
       <w:pStyle w:val="Encabezado"/>
@@ -4492,7 +5089,7 @@
 </file>
 
 <file path=word/numbering.xml><?xml version="1.0" encoding="utf-8"?>
-<w:numbering xmlns:wpc="http://schemas.microsoft.com/office/word/2010/wordprocessingCanvas" xmlns:mc="http://schemas.openxmlformats.org/markup-compatibility/2006" xmlns:o="urn:schemas-microsoft-com:office:office" xmlns:r="http://schemas.openxmlformats.org/officeDocument/2006/relationships" xmlns:m="http://schemas.openxmlformats.org/officeDocument/2006/math" xmlns:v="urn:schemas-microsoft-com:vml" xmlns:wp14="http://schemas.microsoft.com/office/word/2010/wordprocessingDrawing" xmlns:wp="http://schemas.openxmlformats.org/drawingml/2006/wordprocessingDrawing" xmlns:w10="urn:schemas-microsoft-com:office:word" xmlns:w="http://schemas.openxmlformats.org/wordprocessingml/2006/main" xmlns:w14="http://schemas.microsoft.com/office/word/2010/wordml" xmlns:w15="http://schemas.microsoft.com/office/word/2012/wordml" xmlns:wpg="http://schemas.microsoft.com/office/word/2010/wordprocessingGroup" xmlns:wpi="http://schemas.microsoft.com/office/word/2010/wordprocessingInk" xmlns:wne="http://schemas.microsoft.com/office/word/2006/wordml" xmlns:wps="http://schemas.microsoft.com/office/word/2010/wordprocessingShape" mc:Ignorable="w14 w15 wp14">
+<w:numbering xmlns:wpc="http://schemas.microsoft.com/office/word/2010/wordprocessingCanvas" xmlns:cx="http://schemas.microsoft.com/office/drawing/2014/chartex" xmlns:cx1="http://schemas.microsoft.com/office/drawing/2015/9/8/chartex" xmlns:cx2="http://schemas.microsoft.com/office/drawing/2015/10/21/chartex" xmlns:cx3="http://schemas.microsoft.com/office/drawing/2016/5/9/chartex" xmlns:cx4="http://schemas.microsoft.com/office/drawing/2016/5/10/chartex" xmlns:cx5="http://schemas.microsoft.com/office/drawing/2016/5/11/chartex" xmlns:cx6="http://schemas.microsoft.com/office/drawing/2016/5/12/chartex" xmlns:cx7="http://schemas.microsoft.com/office/drawing/2016/5/13/chartex" xmlns:cx8="http://schemas.microsoft.com/office/drawing/2016/5/14/chartex" xmlns:mc="http://schemas.openxmlformats.org/markup-compatibility/2006" xmlns:aink="http://schemas.microsoft.com/office/drawing/2016/ink" xmlns:am3d="http://schemas.microsoft.com/office/drawing/2017/model3d" xmlns:o="urn:schemas-microsoft-com:office:office" xmlns:r="http://schemas.openxmlformats.org/officeDocument/2006/relationships" xmlns:m="http://schemas.openxmlformats.org/officeDocument/2006/math" xmlns:v="urn:schemas-microsoft-com:vml" xmlns:wp14="http://schemas.microsoft.com/office/word/2010/wordprocessingDrawing" xmlns:wp="http://schemas.openxmlformats.org/drawingml/2006/wordprocessingDrawing" xmlns:w10="urn:schemas-microsoft-com:office:word" xmlns:w="http://schemas.openxmlformats.org/wordprocessingml/2006/main" xmlns:w14="http://schemas.microsoft.com/office/word/2010/wordml" xmlns:w15="http://schemas.microsoft.com/office/word/2012/wordml" xmlns:w16cid="http://schemas.microsoft.com/office/word/2016/wordml/cid" xmlns:w16se="http://schemas.microsoft.com/office/word/2015/wordml/symex" xmlns:wpg="http://schemas.microsoft.com/office/word/2010/wordprocessingGroup" xmlns:wpi="http://schemas.microsoft.com/office/word/2010/wordprocessingInk" xmlns:wne="http://schemas.microsoft.com/office/word/2006/wordml" xmlns:wps="http://schemas.microsoft.com/office/word/2010/wordprocessingShape" mc:Ignorable="w14 w15 w16se w16cid wp14">
   <w:abstractNum w:abstractNumId="0" w15:restartNumberingAfterBreak="0">
     <w:nsid w:val="00F901BB"/>
     <w:multiLevelType w:val="hybridMultilevel"/>
@@ -5399,7 +5996,7 @@
 </file>
 
 <file path=word/styles.xml><?xml version="1.0" encoding="utf-8"?>
-<w:styles xmlns:mc="http://schemas.openxmlformats.org/markup-compatibility/2006" xmlns:r="http://schemas.openxmlformats.org/officeDocument/2006/relationships" xmlns:w="http://schemas.openxmlformats.org/wordprocessingml/2006/main" xmlns:w14="http://schemas.microsoft.com/office/word/2010/wordml" xmlns:w15="http://schemas.microsoft.com/office/word/2012/wordml" mc:Ignorable="w14 w15">
+<w:styles xmlns:mc="http://schemas.openxmlformats.org/markup-compatibility/2006" xmlns:r="http://schemas.openxmlformats.org/officeDocument/2006/relationships" xmlns:w="http://schemas.openxmlformats.org/wordprocessingml/2006/main" xmlns:w14="http://schemas.microsoft.com/office/word/2010/wordml" xmlns:w15="http://schemas.microsoft.com/office/word/2012/wordml" xmlns:w16cid="http://schemas.microsoft.com/office/word/2016/wordml/cid" xmlns:w16se="http://schemas.microsoft.com/office/word/2015/wordml/symex" mc:Ignorable="w14 w15 w16se w16cid">
   <w:docDefaults>
     <w:rPrDefault>
       <w:rPr>
@@ -5415,7 +6012,7 @@
       </w:pPr>
     </w:pPrDefault>
   </w:docDefaults>
-  <w:latentStyles w:defLockedState="0" w:defUIPriority="99" w:defSemiHidden="0" w:defUnhideWhenUsed="0" w:defQFormat="0" w:count="371">
+  <w:latentStyles w:defLockedState="0" w:defUIPriority="99" w:defSemiHidden="0" w:defUnhideWhenUsed="0" w:defQFormat="0" w:count="375">
     <w:lsdException w:name="Normal" w:uiPriority="0" w:qFormat="1"/>
     <w:lsdException w:name="heading 1" w:uiPriority="9" w:qFormat="1"/>
     <w:lsdException w:name="heading 2" w:semiHidden="1" w:uiPriority="9" w:unhideWhenUsed="1" w:qFormat="1"/>
@@ -5521,7 +6118,6 @@
     <w:lsdException w:name="HTML Sample" w:semiHidden="1" w:unhideWhenUsed="1"/>
     <w:lsdException w:name="HTML Typewriter" w:semiHidden="1" w:unhideWhenUsed="1"/>
     <w:lsdException w:name="HTML Variable" w:semiHidden="1" w:unhideWhenUsed="1"/>
-    <w:lsdException w:name="Normal Table" w:semiHidden="1" w:unhideWhenUsed="1"/>
     <w:lsdException w:name="annotation subject" w:semiHidden="1" w:unhideWhenUsed="1"/>
     <w:lsdException w:name="No List" w:semiHidden="1" w:unhideWhenUsed="1"/>
     <w:lsdException w:name="Outline List 1" w:semiHidden="1" w:unhideWhenUsed="1"/>
@@ -5565,10 +6161,8 @@
     <w:lsdException w:name="Table Elegant" w:semiHidden="1" w:unhideWhenUsed="1"/>
     <w:lsdException w:name="Table Professional" w:semiHidden="1" w:unhideWhenUsed="1"/>
     <w:lsdException w:name="Table Subtle 1" w:semiHidden="1" w:unhideWhenUsed="1"/>
-    <w:lsdException w:name="Table Subtle 2" w:semiHidden="1" w:unhideWhenUsed="1"/>
     <w:lsdException w:name="Table Web 1" w:semiHidden="1" w:unhideWhenUsed="1"/>
     <w:lsdException w:name="Table Web 2" w:semiHidden="1" w:unhideWhenUsed="1"/>
-    <w:lsdException w:name="Table Web 3" w:semiHidden="1" w:unhideWhenUsed="1"/>
     <w:lsdException w:name="Balloon Text" w:semiHidden="1" w:unhideWhenUsed="1"/>
     <w:lsdException w:name="Table Grid" w:uiPriority="39"/>
     <w:lsdException w:name="Table Theme" w:semiHidden="1" w:unhideWhenUsed="1"/>
@@ -5787,6 +6381,10 @@
     <w:lsdException w:name="List Table 5 Dark Accent 6" w:uiPriority="50"/>
     <w:lsdException w:name="List Table 6 Colorful Accent 6" w:uiPriority="51"/>
     <w:lsdException w:name="List Table 7 Colorful Accent 6" w:uiPriority="52"/>
+    <w:lsdException w:name="Mention" w:semiHidden="1" w:unhideWhenUsed="1"/>
+    <w:lsdException w:name="Smart Hyperlink" w:semiHidden="1" w:unhideWhenUsed="1"/>
+    <w:lsdException w:name="Hashtag" w:semiHidden="1" w:unhideWhenUsed="1"/>
+    <w:lsdException w:name="Unresolved Mention" w:semiHidden="1" w:unhideWhenUsed="1"/>
   </w:latentStyles>
   <w:style w:type="paragraph" w:default="1" w:styleId="Normal">
     <w:name w:val="Normal"/>

</xml_diff>